<commit_message>
Észrevételeim, mb sz.diagram, o.leírás - mód.
</commit_message>
<xml_diff>
--- a/11_grafikus_felulet_specifikacioja/templ_11_0_TSz.docx
+++ b/11_grafikus_felulet_specifikacioja/templ_11_0_TSz.docx
@@ -261,7 +261,7 @@
           <w:sz w:val="24"/>
           <w:szCs w:val="24"/>
         </w:rPr>
-        <w:t>Interfészek</w:t>
+        <w:t>Interfész</w:t>
       </w:r>
     </w:p>
     <w:p>
@@ -302,7 +302,7 @@
           <w:sz w:val="24"/>
           <w:szCs w:val="24"/>
         </w:rPr>
-        <w:t>Metódusok</w:t>
+        <w:t>Metódus</w:t>
       </w:r>
     </w:p>
     <w:p>
@@ -473,7 +473,7 @@
           <w:sz w:val="24"/>
           <w:szCs w:val="24"/>
         </w:rPr>
-        <w:t>Interfészek</w:t>
+        <w:t>Interfész</w:t>
       </w:r>
     </w:p>
     <w:p>
@@ -490,33 +490,6 @@
           <w:color w:val="111111"/>
         </w:rPr>
       </w:pPr>
-      <w:commentRangeStart w:id="0"/>
-      <w:commentRangeStart w:id="1"/>
-      <w:r>
-        <w:rPr>
-          <w:rStyle w:val="magyarazatChar"/>
-          <w:iCs/>
-          <w:color w:val="111111"/>
-        </w:rPr>
-        <w:t>MushroomBodyView</w:t>
-      </w:r>
-      <w:r>
-        <w:t xml:space="preserve">, </w:t>
-      </w:r>
-      <w:commentRangeEnd w:id="0"/>
-      <w:r>
-        <w:rPr>
-          <w:rStyle w:val="Jegyzethivatkozs"/>
-        </w:rPr>
-        <w:commentReference w:id="0"/>
-      </w:r>
-      <w:commentRangeEnd w:id="1"/>
-      <w:r>
-        <w:rPr>
-          <w:rStyle w:val="Jegyzethivatkozs"/>
-        </w:rPr>
-        <w:commentReference w:id="1"/>
-      </w:r>
       <w:r>
         <w:rPr>
           <w:rStyle w:val="magyarazatChar"/>
@@ -541,7 +514,7 @@
           <w:sz w:val="24"/>
           <w:szCs w:val="24"/>
         </w:rPr>
-        <w:t>Attribútumok</w:t>
+        <w:t>Attribútum</w:t>
       </w:r>
     </w:p>
     <w:p>
@@ -681,259 +654,7 @@
           <w:szCs w:val="24"/>
         </w:rPr>
         <w:lastRenderedPageBreak/>
-        <w:t>Metódusok</w:t>
-      </w:r>
-    </w:p>
-    <w:p>
-      <w:pPr>
-        <w:pStyle w:val="Cmsor4"/>
-        <w:numPr>
-          <w:ilvl w:val="4"/>
-          <w:numId w:val="5"/>
-        </w:numPr>
-        <w:suppressAutoHyphens/>
-        <w:spacing w:before="120" w:after="120" w:line="276" w:lineRule="auto"/>
-        <w:ind w:left="709"/>
-        <w:rPr>
-          <w:sz w:val="24"/>
-          <w:szCs w:val="24"/>
-        </w:rPr>
-      </w:pPr>
-      <w:proofErr w:type="gramStart"/>
-      <w:r>
-        <w:rPr>
-          <w:rStyle w:val="magyarazatChar"/>
-          <w:i w:val="0"/>
-          <w:iCs/>
-          <w:color w:val="111111"/>
-        </w:rPr>
-        <w:t>update(</w:t>
-      </w:r>
-      <w:proofErr w:type="gramEnd"/>
-      <w:r>
-        <w:rPr>
-          <w:rStyle w:val="magyarazatChar"/>
-          <w:i w:val="0"/>
-          <w:iCs/>
-          <w:color w:val="111111"/>
-        </w:rPr>
-        <w:t>):</w:t>
-      </w:r>
-      <w:r>
-        <w:rPr>
-          <w:rStyle w:val="magyarazatChar"/>
-          <w:i w:val="0"/>
-          <w:iCs/>
-          <w:color w:val="111111"/>
-        </w:rPr>
-        <w:t xml:space="preserve"> </w:t>
-      </w:r>
-      <w:r>
-        <w:rPr>
-          <w:b w:val="0"/>
-          <w:bCs w:val="0"/>
-          <w:sz w:val="24"/>
-          <w:szCs w:val="24"/>
-        </w:rPr>
-        <w:t xml:space="preserve">frissíti a </w:t>
-      </w:r>
-      <w:r>
-        <w:rPr>
-          <w:b w:val="0"/>
-          <w:bCs w:val="0"/>
-          <w:i/>
-          <w:iCs/>
-          <w:sz w:val="24"/>
-          <w:szCs w:val="24"/>
-        </w:rPr>
-        <w:t>MushroomBody</w:t>
-      </w:r>
-      <w:r>
-        <w:rPr>
-          <w:b w:val="0"/>
-          <w:bCs w:val="0"/>
-        </w:rPr>
-        <w:t xml:space="preserve"> </w:t>
-      </w:r>
-      <w:r>
-        <w:rPr>
-          <w:b w:val="0"/>
-          <w:bCs w:val="0"/>
-          <w:sz w:val="24"/>
-          <w:szCs w:val="24"/>
-        </w:rPr>
-        <w:t>grafikus megjelenítés</w:t>
-      </w:r>
-      <w:r>
-        <w:rPr>
-          <w:b w:val="0"/>
-          <w:bCs w:val="0"/>
-          <w:sz w:val="24"/>
-          <w:szCs w:val="24"/>
-        </w:rPr>
-        <w:t>é</w:t>
-      </w:r>
-      <w:r>
-        <w:rPr>
-          <w:b w:val="0"/>
-          <w:bCs w:val="0"/>
-          <w:sz w:val="24"/>
-          <w:szCs w:val="24"/>
-        </w:rPr>
-        <w:t>t</w:t>
-      </w:r>
-      <w:r>
-        <w:rPr>
-          <w:b w:val="0"/>
-          <w:bCs w:val="0"/>
-          <w:sz w:val="24"/>
-          <w:szCs w:val="24"/>
-        </w:rPr>
-        <w:t xml:space="preserve"> </w:t>
-      </w:r>
-    </w:p>
-    <w:p>
-      <w:pPr>
-        <w:pStyle w:val="Cmsor3"/>
-        <w:tabs>
-          <w:tab w:val="clear" w:pos="720"/>
-          <w:tab w:val="num" w:pos="851"/>
-        </w:tabs>
-        <w:spacing w:before="480" w:line="276" w:lineRule="auto"/>
-      </w:pPr>
-      <w:commentRangeStart w:id="2"/>
-      <w:commentRangeStart w:id="3"/>
-      <w:r>
-        <w:t>SwingMyceliumFactory</w:t>
-      </w:r>
-      <w:commentRangeEnd w:id="2"/>
-      <w:r>
-        <w:rPr>
-          <w:rStyle w:val="Jegyzethivatkozs"/>
-          <w:rFonts w:ascii="Times New Roman" w:hAnsi="Times New Roman" w:cs="Times New Roman"/>
-          <w:b w:val="0"/>
-          <w:bCs w:val="0"/>
-        </w:rPr>
-        <w:commentReference w:id="2"/>
-      </w:r>
-      <w:commentRangeEnd w:id="3"/>
-      <w:r>
-        <w:rPr>
-          <w:rStyle w:val="Jegyzethivatkozs"/>
-          <w:rFonts w:ascii="Times New Roman" w:hAnsi="Times New Roman" w:cs="Times New Roman"/>
-          <w:b w:val="0"/>
-          <w:bCs w:val="0"/>
-        </w:rPr>
-        <w:commentReference w:id="3"/>
-      </w:r>
-    </w:p>
-    <w:p>
-      <w:pPr>
-        <w:pStyle w:val="Cmsor4"/>
-        <w:numPr>
-          <w:ilvl w:val="3"/>
-          <w:numId w:val="5"/>
-        </w:numPr>
-        <w:spacing w:before="180" w:line="276" w:lineRule="auto"/>
-        <w:jc w:val="both"/>
-      </w:pPr>
-      <w:r>
-        <w:rPr>
-          <w:sz w:val="24"/>
-          <w:szCs w:val="24"/>
-        </w:rPr>
-        <w:t>Felelősség</w:t>
-      </w:r>
-      <w:r>
-        <w:br/>
-      </w:r>
-      <w:r>
-        <w:rPr>
-          <w:b w:val="0"/>
-          <w:bCs w:val="0"/>
-          <w:i/>
-          <w:sz w:val="24"/>
-          <w:szCs w:val="24"/>
-        </w:rPr>
-        <w:t>Mycelium</w:t>
-      </w:r>
-      <w:r>
-        <w:rPr>
-          <w:b w:val="0"/>
-          <w:bCs w:val="0"/>
-          <w:sz w:val="24"/>
-          <w:szCs w:val="24"/>
-        </w:rPr>
-        <w:t xml:space="preserve">hoz és </w:t>
-      </w:r>
-      <w:r>
-        <w:rPr>
-          <w:b w:val="0"/>
-          <w:bCs w:val="0"/>
-          <w:i/>
-          <w:sz w:val="24"/>
-          <w:szCs w:val="24"/>
-        </w:rPr>
-        <w:t>CarnivorousMycelium</w:t>
-      </w:r>
-      <w:r>
-        <w:rPr>
-          <w:b w:val="0"/>
-          <w:bCs w:val="0"/>
-          <w:sz w:val="24"/>
-          <w:szCs w:val="24"/>
-        </w:rPr>
-        <w:t>hoz tartozó grafikus nézet létrehozása.</w:t>
-      </w:r>
-    </w:p>
-    <w:p>
-      <w:pPr>
-        <w:pStyle w:val="Cmsor4"/>
-        <w:numPr>
-          <w:ilvl w:val="3"/>
-          <w:numId w:val="5"/>
-        </w:numPr>
-        <w:spacing w:line="276" w:lineRule="auto"/>
-        <w:jc w:val="both"/>
-      </w:pPr>
-      <w:r>
-        <w:rPr>
-          <w:sz w:val="24"/>
-          <w:szCs w:val="24"/>
-        </w:rPr>
-        <w:t>Interfészek</w:t>
-      </w:r>
-      <w:r>
-        <w:br/>
-      </w:r>
-      <w:r>
-        <w:rPr>
-          <w:b w:val="0"/>
-          <w:bCs w:val="0"/>
-          <w:i/>
-          <w:iCs/>
-          <w:sz w:val="24"/>
-          <w:szCs w:val="24"/>
-        </w:rPr>
-        <w:t>MyceliumAbstractFactory</w:t>
-      </w:r>
-    </w:p>
-    <w:p>
-      <w:pPr>
-        <w:pStyle w:val="Cmsor4"/>
-        <w:numPr>
-          <w:ilvl w:val="3"/>
-          <w:numId w:val="5"/>
-        </w:numPr>
-        <w:spacing w:line="276" w:lineRule="auto"/>
-        <w:jc w:val="both"/>
-      </w:pPr>
-      <w:r>
-        <w:rPr>
-          <w:sz w:val="24"/>
-          <w:szCs w:val="24"/>
-        </w:rPr>
-        <w:t>Metódusok</w:t>
+        <w:t>Metódus</w:t>
       </w:r>
     </w:p>
     <w:p>
@@ -965,7 +686,7 @@
           <w:sz w:val="24"/>
           <w:szCs w:val="24"/>
         </w:rPr>
-        <w:t>onCreateMycelium(</w:t>
+        <w:t>show(e.component</w:t>
       </w:r>
       <w:proofErr w:type="gramEnd"/>
       <w:r>
@@ -973,10 +694,28 @@
           <w:sz w:val="24"/>
           <w:szCs w:val="24"/>
         </w:rPr>
-        <w:t>m: Mycelium):</w:t>
-      </w:r>
-      <w:r>
-        <w:rPr>
+        <w:t>, e.x, e.y)</w:t>
+      </w:r>
+      <w:r>
+        <w:rPr>
+          <w:sz w:val="24"/>
+          <w:szCs w:val="24"/>
+        </w:rPr>
+        <w:t xml:space="preserve">: </w:t>
+      </w:r>
+      <w:r>
+        <w:rPr>
+          <w:b w:val="0"/>
+          <w:bCs w:val="0"/>
+          <w:sz w:val="24"/>
+          <w:szCs w:val="24"/>
+        </w:rPr>
+        <w:t>a megadott koordinátákon</w:t>
+      </w:r>
+      <w:r>
+        <w:rPr>
+          <w:b w:val="0"/>
+          <w:bCs w:val="0"/>
           <w:sz w:val="24"/>
           <w:szCs w:val="24"/>
         </w:rPr>
@@ -986,34 +725,10 @@
         <w:rPr>
           <w:b w:val="0"/>
           <w:bCs w:val="0"/>
-          <w:iCs/>
-          <w:color w:val="111111"/>
-          <w:sz w:val="24"/>
-          <w:szCs w:val="24"/>
-        </w:rPr>
-        <w:t xml:space="preserve">létrehozza a </w:t>
-      </w:r>
-      <w:r>
-        <w:rPr>
-          <w:b w:val="0"/>
-          <w:bCs w:val="0"/>
-          <w:i/>
-          <w:color w:val="111111"/>
-          <w:sz w:val="24"/>
-          <w:szCs w:val="24"/>
-        </w:rPr>
-        <w:t xml:space="preserve">Mycelium </w:t>
-      </w:r>
-      <w:r>
-        <w:rPr>
-          <w:b w:val="0"/>
-          <w:bCs w:val="0"/>
-          <w:iCs/>
-          <w:color w:val="111111"/>
-          <w:sz w:val="24"/>
-          <w:szCs w:val="24"/>
-        </w:rPr>
-        <w:t>grafikus nézetét</w:t>
+          <w:sz w:val="24"/>
+          <w:szCs w:val="24"/>
+        </w:rPr>
+        <w:t>megjelenít egy felugró menüt</w:t>
       </w:r>
     </w:p>
     <w:p>
@@ -1034,6 +749,8 @@
       </w:pPr>
       <w:r>
         <w:rPr>
+          <w:b w:val="0"/>
+          <w:bCs w:val="0"/>
           <w:sz w:val="24"/>
           <w:szCs w:val="24"/>
         </w:rPr>
@@ -1045,45 +762,27 @@
           <w:sz w:val="24"/>
           <w:szCs w:val="24"/>
         </w:rPr>
-        <w:t>onCreateCarnivorousMycelium(</w:t>
-      </w:r>
-      <w:commentRangeStart w:id="4"/>
-      <w:commentRangeStart w:id="5"/>
+        <w:t>doClick(</w:t>
+      </w:r>
       <w:proofErr w:type="gramEnd"/>
       <w:r>
         <w:rPr>
           <w:sz w:val="24"/>
           <w:szCs w:val="24"/>
         </w:rPr>
-        <w:t>m: Mycelium</w:t>
-      </w:r>
-      <w:commentRangeEnd w:id="4"/>
-      <w:r>
-        <w:rPr>
-          <w:rStyle w:val="Jegyzethivatkozs"/>
-          <w:b w:val="0"/>
-          <w:bCs w:val="0"/>
-        </w:rPr>
-        <w:commentReference w:id="4"/>
-      </w:r>
-      <w:commentRangeEnd w:id="5"/>
-      <w:r>
-        <w:rPr>
-          <w:rStyle w:val="Jegyzethivatkozs"/>
-          <w:b w:val="0"/>
-          <w:bCs w:val="0"/>
-        </w:rPr>
-        <w:commentReference w:id="5"/>
-      </w:r>
-      <w:r>
-        <w:rPr>
-          <w:sz w:val="24"/>
-          <w:szCs w:val="24"/>
-        </w:rPr>
-        <w:t>):</w:t>
-      </w:r>
-      <w:r>
-        <w:rPr>
+        <w:t>)</w:t>
+      </w:r>
+      <w:r>
+        <w:rPr>
+          <w:sz w:val="24"/>
+          <w:szCs w:val="24"/>
+        </w:rPr>
+        <w:t>:</w:t>
+      </w:r>
+      <w:r>
+        <w:rPr>
+          <w:b w:val="0"/>
+          <w:bCs w:val="0"/>
           <w:sz w:val="24"/>
           <w:szCs w:val="24"/>
         </w:rPr>
@@ -1093,207 +792,19 @@
         <w:rPr>
           <w:b w:val="0"/>
           <w:bCs w:val="0"/>
-          <w:iCs/>
-          <w:color w:val="111111"/>
-          <w:sz w:val="24"/>
-          <w:szCs w:val="24"/>
-        </w:rPr>
-        <w:t xml:space="preserve">létrehozza a </w:t>
-      </w:r>
-      <w:r>
-        <w:rPr>
-          <w:b w:val="0"/>
-          <w:bCs w:val="0"/>
-          <w:i/>
-          <w:color w:val="111111"/>
-          <w:sz w:val="24"/>
-          <w:szCs w:val="24"/>
-        </w:rPr>
-        <w:t>CarnivorousMycelium</w:t>
-      </w:r>
-      <w:r>
-        <w:rPr>
-          <w:b w:val="0"/>
-          <w:bCs w:val="0"/>
-          <w:i/>
-          <w:color w:val="111111"/>
-          <w:sz w:val="24"/>
-          <w:szCs w:val="24"/>
-        </w:rPr>
-        <w:t xml:space="preserve"> </w:t>
-      </w:r>
-      <w:r>
-        <w:rPr>
-          <w:b w:val="0"/>
-          <w:bCs w:val="0"/>
-          <w:iCs/>
-          <w:color w:val="111111"/>
-          <w:sz w:val="24"/>
-          <w:szCs w:val="24"/>
-        </w:rPr>
-        <w:t>grafikus nézetét</w:t>
-      </w:r>
-    </w:p>
-    <w:p>
-      <w:pPr>
-        <w:pStyle w:val="Cmsor3"/>
-        <w:tabs>
-          <w:tab w:val="clear" w:pos="720"/>
-          <w:tab w:val="num" w:pos="851"/>
-        </w:tabs>
-        <w:spacing w:before="480" w:line="276" w:lineRule="auto"/>
-      </w:pPr>
-      <w:r>
-        <w:t>SwingMycelium</w:t>
-      </w:r>
-    </w:p>
-    <w:p>
-      <w:pPr>
-        <w:pStyle w:val="Cmsor4"/>
-        <w:numPr>
-          <w:ilvl w:val="3"/>
-          <w:numId w:val="5"/>
-        </w:numPr>
-        <w:spacing w:before="180" w:line="276" w:lineRule="auto"/>
-        <w:jc w:val="both"/>
-        <w:rPr>
-          <w:sz w:val="24"/>
-          <w:szCs w:val="24"/>
-        </w:rPr>
-      </w:pPr>
-      <w:r>
-        <w:rPr>
-          <w:sz w:val="24"/>
-          <w:szCs w:val="24"/>
-        </w:rPr>
-        <w:t>Felelősség</w:t>
-      </w:r>
-      <w:r>
-        <w:rPr>
-          <w:sz w:val="24"/>
-          <w:szCs w:val="24"/>
-        </w:rPr>
-        <w:br/>
-      </w:r>
-      <w:r>
-        <w:rPr>
-          <w:b w:val="0"/>
-          <w:bCs w:val="0"/>
-          <w:i/>
-          <w:iCs/>
-          <w:sz w:val="24"/>
-          <w:szCs w:val="24"/>
-        </w:rPr>
-        <w:t xml:space="preserve">Mycelium </w:t>
-      </w:r>
-      <w:r>
-        <w:rPr>
-          <w:b w:val="0"/>
-          <w:bCs w:val="0"/>
-          <w:sz w:val="24"/>
-          <w:szCs w:val="24"/>
-        </w:rPr>
-        <w:t>grafikus megjelenítése, valamint annak frissítése.</w:t>
-      </w:r>
-      <w:r>
-        <w:rPr>
-          <w:sz w:val="24"/>
-          <w:szCs w:val="24"/>
-        </w:rPr>
-        <w:t xml:space="preserve">  </w:t>
-      </w:r>
-    </w:p>
-    <w:p>
-      <w:pPr>
-        <w:pStyle w:val="Cmsor4"/>
-        <w:numPr>
-          <w:ilvl w:val="3"/>
-          <w:numId w:val="5"/>
-        </w:numPr>
-        <w:spacing w:line="276" w:lineRule="auto"/>
-        <w:jc w:val="both"/>
-      </w:pPr>
-      <w:r>
-        <w:rPr>
-          <w:sz w:val="24"/>
-          <w:szCs w:val="24"/>
-        </w:rPr>
-        <w:t>Interfészek</w:t>
-      </w:r>
-    </w:p>
-    <w:p>
-      <w:pPr>
-        <w:tabs>
-          <w:tab w:val="num" w:pos="1440"/>
-        </w:tabs>
-        <w:spacing w:before="120" w:after="120" w:line="276" w:lineRule="auto"/>
-        <w:ind w:firstLine="360"/>
-        <w:jc w:val="both"/>
-        <w:rPr>
-          <w:i/>
-          <w:iCs/>
-        </w:rPr>
-      </w:pPr>
-      <w:commentRangeStart w:id="6"/>
-      <w:commentRangeStart w:id="7"/>
-      <w:r>
-        <w:rPr>
-          <w:rStyle w:val="magyarazatChar"/>
-          <w:iCs/>
-          <w:color w:val="111111"/>
-        </w:rPr>
-        <w:t>MyceliumView</w:t>
-      </w:r>
-      <w:commentRangeEnd w:id="6"/>
-      <w:r>
-        <w:rPr>
-          <w:rStyle w:val="Jegyzethivatkozs"/>
-        </w:rPr>
-        <w:commentReference w:id="6"/>
-      </w:r>
-      <w:commentRangeEnd w:id="7"/>
-      <w:r>
-        <w:rPr>
-          <w:rStyle w:val="Jegyzethivatkozs"/>
-        </w:rPr>
-        <w:commentReference w:id="7"/>
-      </w:r>
-      <w:r>
-        <w:rPr>
-          <w:rStyle w:val="magyarazatChar"/>
-          <w:i w:val="0"/>
-          <w:color w:val="111111"/>
-        </w:rPr>
-        <w:t xml:space="preserve">, </w:t>
-      </w:r>
-      <w:r>
-        <w:rPr>
-          <w:i/>
-          <w:iCs/>
-        </w:rPr>
-        <w:t>Updateable</w:t>
-      </w:r>
-    </w:p>
-    <w:p>
-      <w:pPr>
-        <w:pStyle w:val="Cmsor4"/>
-        <w:numPr>
-          <w:ilvl w:val="3"/>
-          <w:numId w:val="5"/>
-        </w:numPr>
-        <w:spacing w:line="276" w:lineRule="auto"/>
-        <w:jc w:val="both"/>
-        <w:rPr>
-          <w:b w:val="0"/>
-          <w:bCs w:val="0"/>
-        </w:rPr>
-      </w:pPr>
-      <w:r>
-        <w:rPr>
-          <w:sz w:val="24"/>
-          <w:szCs w:val="24"/>
-        </w:rPr>
-        <w:t>Attribútumok</w:t>
+          <w:sz w:val="24"/>
+          <w:szCs w:val="24"/>
+        </w:rPr>
+        <w:t>a felugró menüből</w:t>
+      </w:r>
+      <w:r>
+        <w:rPr>
+          <w:b w:val="0"/>
+          <w:bCs w:val="0"/>
+          <w:sz w:val="24"/>
+          <w:szCs w:val="24"/>
+        </w:rPr>
+        <w:t xml:space="preserve"> a felhasználó döntése alapján kiválaszt egy menüpontot </w:t>
       </w:r>
     </w:p>
     <w:p>
@@ -1307,29 +818,57 @@
         <w:spacing w:before="120" w:after="120" w:line="276" w:lineRule="auto"/>
         <w:ind w:left="709"/>
         <w:jc w:val="both"/>
-      </w:pPr>
-      <w:r>
-        <w:rPr>
-          <w:sz w:val="24"/>
-          <w:szCs w:val="24"/>
+        <w:rPr>
+          <w:sz w:val="24"/>
+          <w:szCs w:val="24"/>
+        </w:rPr>
+      </w:pPr>
+      <w:r>
+        <w:rPr>
+          <w:rStyle w:val="magyarazatChar"/>
+          <w:i w:val="0"/>
+          <w:iCs/>
+          <w:color w:val="111111"/>
         </w:rPr>
         <w:t>+</w:t>
       </w:r>
-      <w:r>
-        <w:rPr>
-          <w:sz w:val="24"/>
-          <w:szCs w:val="24"/>
-        </w:rPr>
-        <w:t xml:space="preserve">mv: MyceliumView: </w:t>
-      </w:r>
-      <w:r>
-        <w:rPr>
-          <w:b w:val="0"/>
-          <w:bCs w:val="0"/>
-          <w:sz w:val="24"/>
-          <w:szCs w:val="24"/>
-        </w:rPr>
-        <w:t xml:space="preserve">a </w:t>
+      <w:proofErr w:type="gramStart"/>
+      <w:r>
+        <w:rPr>
+          <w:rStyle w:val="magyarazatChar"/>
+          <w:i w:val="0"/>
+          <w:iCs/>
+          <w:color w:val="111111"/>
+        </w:rPr>
+        <w:t>update(</w:t>
+      </w:r>
+      <w:proofErr w:type="gramEnd"/>
+      <w:r>
+        <w:rPr>
+          <w:rStyle w:val="magyarazatChar"/>
+          <w:i w:val="0"/>
+          <w:iCs/>
+          <w:color w:val="111111"/>
+        </w:rPr>
+        <w:t>):</w:t>
+      </w:r>
+      <w:r>
+        <w:rPr>
+          <w:rStyle w:val="magyarazatChar"/>
+          <w:i w:val="0"/>
+          <w:iCs/>
+          <w:color w:val="111111"/>
+        </w:rPr>
+        <w:t xml:space="preserve"> </w:t>
+      </w:r>
+      <w:r>
+        <w:rPr>
+          <w:b w:val="0"/>
+          <w:bCs w:val="0"/>
+          <w:sz w:val="24"/>
+          <w:szCs w:val="24"/>
+        </w:rPr>
+        <w:t xml:space="preserve">frissíti a </w:t>
       </w:r>
       <w:r>
         <w:rPr>
@@ -1340,6 +879,86 @@
           <w:sz w:val="24"/>
           <w:szCs w:val="24"/>
         </w:rPr>
+        <w:t>MushroomBody</w:t>
+      </w:r>
+      <w:r>
+        <w:rPr>
+          <w:b w:val="0"/>
+          <w:bCs w:val="0"/>
+          <w:sz w:val="24"/>
+          <w:szCs w:val="24"/>
+        </w:rPr>
+        <w:t xml:space="preserve"> </w:t>
+      </w:r>
+      <w:r>
+        <w:rPr>
+          <w:b w:val="0"/>
+          <w:bCs w:val="0"/>
+          <w:sz w:val="24"/>
+          <w:szCs w:val="24"/>
+        </w:rPr>
+        <w:t>grafikus megjelenítés</w:t>
+      </w:r>
+      <w:r>
+        <w:rPr>
+          <w:b w:val="0"/>
+          <w:bCs w:val="0"/>
+          <w:sz w:val="24"/>
+          <w:szCs w:val="24"/>
+        </w:rPr>
+        <w:t>é</w:t>
+      </w:r>
+      <w:r>
+        <w:rPr>
+          <w:b w:val="0"/>
+          <w:bCs w:val="0"/>
+          <w:sz w:val="24"/>
+          <w:szCs w:val="24"/>
+        </w:rPr>
+        <w:t xml:space="preserve">t </w:t>
+      </w:r>
+    </w:p>
+    <w:p>
+      <w:pPr>
+        <w:pStyle w:val="Cmsor3"/>
+        <w:tabs>
+          <w:tab w:val="clear" w:pos="720"/>
+          <w:tab w:val="num" w:pos="851"/>
+        </w:tabs>
+        <w:spacing w:before="480" w:line="276" w:lineRule="auto"/>
+      </w:pPr>
+      <w:r>
+        <w:t>SwingMyceliumFactory</w:t>
+      </w:r>
+    </w:p>
+    <w:p>
+      <w:pPr>
+        <w:pStyle w:val="Cmsor4"/>
+        <w:numPr>
+          <w:ilvl w:val="3"/>
+          <w:numId w:val="5"/>
+        </w:numPr>
+        <w:spacing w:before="180" w:line="276" w:lineRule="auto"/>
+        <w:jc w:val="both"/>
+      </w:pPr>
+      <w:r>
+        <w:rPr>
+          <w:sz w:val="24"/>
+          <w:szCs w:val="24"/>
+        </w:rPr>
+        <w:t>Felelősség</w:t>
+      </w:r>
+      <w:r>
+        <w:br/>
+      </w:r>
+      <w:r>
+        <w:rPr>
+          <w:b w:val="0"/>
+          <w:bCs w:val="0"/>
+          <w:i/>
+          <w:sz w:val="24"/>
+          <w:szCs w:val="24"/>
+        </w:rPr>
         <w:t>Mycelium</w:t>
       </w:r>
       <w:r>
@@ -1349,65 +968,26 @@
           <w:sz w:val="24"/>
           <w:szCs w:val="24"/>
         </w:rPr>
-        <w:t>h</w:t>
-      </w:r>
-      <w:r>
-        <w:rPr>
-          <w:b w:val="0"/>
-          <w:bCs w:val="0"/>
-          <w:sz w:val="24"/>
-          <w:szCs w:val="24"/>
-        </w:rPr>
-        <w:t xml:space="preserve">oz </w:t>
-      </w:r>
-      <w:r>
-        <w:rPr>
-          <w:b w:val="0"/>
-          <w:bCs w:val="0"/>
-          <w:sz w:val="24"/>
-          <w:szCs w:val="24"/>
-        </w:rPr>
-        <w:t xml:space="preserve">tartozó </w:t>
+        <w:t xml:space="preserve">hoz és </w:t>
       </w:r>
       <w:r>
         <w:rPr>
           <w:b w:val="0"/>
           <w:bCs w:val="0"/>
           <w:i/>
-          <w:iCs/>
-          <w:sz w:val="24"/>
-          <w:szCs w:val="24"/>
-        </w:rPr>
-        <w:t>Mycelium</w:t>
-      </w:r>
-      <w:r>
-        <w:rPr>
-          <w:b w:val="0"/>
-          <w:bCs w:val="0"/>
-          <w:i/>
-          <w:iCs/>
-          <w:sz w:val="24"/>
-          <w:szCs w:val="24"/>
-        </w:rPr>
-        <w:t>View</w:t>
-      </w:r>
-      <w:r>
-        <w:rPr>
-          <w:b w:val="0"/>
-          <w:bCs w:val="0"/>
-          <w:sz w:val="24"/>
-          <w:szCs w:val="24"/>
-        </w:rPr>
-        <w:t xml:space="preserve"> </w:t>
-      </w:r>
-      <w:r>
-        <w:rPr>
-          <w:b w:val="0"/>
-          <w:bCs w:val="0"/>
-          <w:sz w:val="24"/>
-          <w:szCs w:val="24"/>
-        </w:rPr>
-        <w:t>példány. Ennek segítségével kap információt a megjelenítéshez szükséges adatokról</w:t>
+          <w:sz w:val="24"/>
+          <w:szCs w:val="24"/>
+        </w:rPr>
+        <w:t>CarnivorousMycelium</w:t>
+      </w:r>
+      <w:r>
+        <w:rPr>
+          <w:b w:val="0"/>
+          <w:bCs w:val="0"/>
+          <w:sz w:val="24"/>
+          <w:szCs w:val="24"/>
+        </w:rPr>
+        <w:t>hoz tartozó grafikus nézet létrehozása.</w:t>
       </w:r>
     </w:p>
     <w:p>
@@ -1425,7 +1005,39 @@
           <w:sz w:val="24"/>
           <w:szCs w:val="24"/>
         </w:rPr>
-        <w:t>Metódusok</w:t>
+        <w:t>Interfész</w:t>
+      </w:r>
+      <w:r>
+        <w:br/>
+      </w:r>
+      <w:r>
+        <w:rPr>
+          <w:b w:val="0"/>
+          <w:bCs w:val="0"/>
+          <w:i/>
+          <w:iCs/>
+          <w:sz w:val="24"/>
+          <w:szCs w:val="24"/>
+        </w:rPr>
+        <w:t>MyceliumAbstractFactory</w:t>
+      </w:r>
+    </w:p>
+    <w:p>
+      <w:pPr>
+        <w:pStyle w:val="Cmsor4"/>
+        <w:numPr>
+          <w:ilvl w:val="3"/>
+          <w:numId w:val="5"/>
+        </w:numPr>
+        <w:spacing w:line="276" w:lineRule="auto"/>
+        <w:jc w:val="both"/>
+      </w:pPr>
+      <w:r>
+        <w:rPr>
+          <w:sz w:val="24"/>
+          <w:szCs w:val="24"/>
+        </w:rPr>
+        <w:t>Metódus</w:t>
       </w:r>
     </w:p>
     <w:p>
@@ -1440,19 +1052,24 @@
         <w:ind w:left="709"/>
         <w:jc w:val="both"/>
         <w:rPr>
-          <w:b w:val="0"/>
-          <w:bCs w:val="0"/>
-          <w:sz w:val="24"/>
-          <w:szCs w:val="24"/>
-        </w:rPr>
-      </w:pPr>
+          <w:sz w:val="24"/>
+          <w:szCs w:val="24"/>
+        </w:rPr>
+      </w:pPr>
+      <w:r>
+        <w:rPr>
+          <w:sz w:val="24"/>
+          <w:szCs w:val="24"/>
+        </w:rPr>
+        <w:t>+</w:t>
+      </w:r>
       <w:proofErr w:type="gramStart"/>
       <w:r>
         <w:rPr>
           <w:sz w:val="24"/>
           <w:szCs w:val="24"/>
         </w:rPr>
-        <w:t>update(</w:t>
+        <w:t>onCreateMycelium(</w:t>
       </w:r>
       <w:proofErr w:type="gramEnd"/>
       <w:r>
@@ -1460,239 +1077,47 @@
           <w:sz w:val="24"/>
           <w:szCs w:val="24"/>
         </w:rPr>
-        <w:t xml:space="preserve">): </w:t>
-      </w:r>
-      <w:r>
-        <w:rPr>
-          <w:b w:val="0"/>
-          <w:bCs w:val="0"/>
-          <w:sz w:val="24"/>
-          <w:szCs w:val="24"/>
-        </w:rPr>
-        <w:t xml:space="preserve">frissíti a </w:t>
-      </w:r>
-      <w:r>
-        <w:rPr>
-          <w:b w:val="0"/>
-          <w:bCs w:val="0"/>
-          <w:i/>
-          <w:iCs/>
-          <w:sz w:val="24"/>
-          <w:szCs w:val="24"/>
-        </w:rPr>
-        <w:t xml:space="preserve">Mycelium </w:t>
-      </w:r>
-      <w:r>
-        <w:rPr>
-          <w:b w:val="0"/>
-          <w:bCs w:val="0"/>
-          <w:sz w:val="24"/>
-          <w:szCs w:val="24"/>
-        </w:rPr>
-        <w:t>grafikus megjelenítését</w:t>
-      </w:r>
-    </w:p>
-    <w:p>
-      <w:pPr>
-        <w:pStyle w:val="Cmsor3"/>
-        <w:tabs>
-          <w:tab w:val="clear" w:pos="720"/>
-          <w:tab w:val="num" w:pos="851"/>
-        </w:tabs>
-        <w:spacing w:before="480" w:line="276" w:lineRule="auto"/>
-      </w:pPr>
-      <w:r>
-        <w:t>SwingCarnivorousMycelium</w:t>
-      </w:r>
-    </w:p>
-    <w:p>
-      <w:pPr>
-        <w:pStyle w:val="Cmsor4"/>
-        <w:numPr>
-          <w:ilvl w:val="3"/>
-          <w:numId w:val="5"/>
-        </w:numPr>
-        <w:spacing w:before="180" w:line="276" w:lineRule="auto"/>
-        <w:jc w:val="both"/>
-        <w:rPr>
-          <w:b w:val="0"/>
-          <w:bCs w:val="0"/>
-          <w:sz w:val="24"/>
-          <w:szCs w:val="24"/>
-        </w:rPr>
-      </w:pPr>
-      <w:r>
-        <w:rPr>
-          <w:sz w:val="24"/>
-          <w:szCs w:val="24"/>
-        </w:rPr>
-        <w:t>Felelősség</w:t>
-      </w:r>
-      <w:r>
-        <w:br/>
-      </w:r>
-      <w:r>
-        <w:rPr>
-          <w:b w:val="0"/>
-          <w:bCs w:val="0"/>
-          <w:i/>
-          <w:iCs/>
-          <w:sz w:val="24"/>
-          <w:szCs w:val="24"/>
-        </w:rPr>
-        <w:t xml:space="preserve">CarnivorousMycelium </w:t>
-      </w:r>
-      <w:r>
-        <w:rPr>
-          <w:b w:val="0"/>
-          <w:bCs w:val="0"/>
-          <w:sz w:val="24"/>
-          <w:szCs w:val="24"/>
-        </w:rPr>
-        <w:t>grafikus megjelenítése, valamint annak frissítése.</w:t>
-      </w:r>
-      <w:r>
-        <w:rPr>
-          <w:sz w:val="24"/>
-          <w:szCs w:val="24"/>
-        </w:rPr>
-        <w:t xml:space="preserve">  </w:t>
-      </w:r>
-    </w:p>
-    <w:p>
-      <w:pPr>
-        <w:pStyle w:val="Cmsor4"/>
-        <w:numPr>
-          <w:ilvl w:val="3"/>
-          <w:numId w:val="5"/>
-        </w:numPr>
-        <w:spacing w:line="276" w:lineRule="auto"/>
-        <w:jc w:val="both"/>
-      </w:pPr>
-      <w:r>
-        <w:rPr>
-          <w:sz w:val="24"/>
-          <w:szCs w:val="24"/>
-        </w:rPr>
-        <w:t>Ősosztályok</w:t>
-      </w:r>
-      <w:r>
-        <w:br/>
-      </w:r>
-      <w:r>
-        <w:rPr>
-          <w:b w:val="0"/>
-          <w:bCs w:val="0"/>
-          <w:i/>
-          <w:iCs/>
-          <w:sz w:val="24"/>
-          <w:szCs w:val="24"/>
-        </w:rPr>
-        <w:t>SwingMycelium</w:t>
-      </w:r>
-    </w:p>
-    <w:p>
-      <w:pPr>
-        <w:tabs>
-          <w:tab w:val="num" w:pos="1440"/>
-        </w:tabs>
-        <w:spacing w:before="120" w:after="120" w:line="276" w:lineRule="auto"/>
-        <w:jc w:val="both"/>
-        <w:rPr>
-          <w:i/>
-          <w:iCs/>
-        </w:rPr>
-      </w:pPr>
-    </w:p>
-    <w:p>
-      <w:pPr>
-        <w:pStyle w:val="Cmsor4"/>
-        <w:numPr>
-          <w:ilvl w:val="3"/>
-          <w:numId w:val="5"/>
-        </w:numPr>
-        <w:spacing w:line="276" w:lineRule="auto"/>
-        <w:jc w:val="both"/>
-      </w:pPr>
-      <w:r>
-        <w:rPr>
-          <w:sz w:val="24"/>
-          <w:szCs w:val="24"/>
-        </w:rPr>
-        <w:lastRenderedPageBreak/>
-        <w:t>Interfészek</w:t>
-      </w:r>
-      <w:r>
-        <w:br/>
-      </w:r>
-      <w:commentRangeStart w:id="8"/>
-      <w:commentRangeStart w:id="9"/>
-      <w:r>
-        <w:rPr>
-          <w:rStyle w:val="magyarazatChar"/>
+        <w:t>m: Mycelium):</w:t>
+      </w:r>
+      <w:r>
+        <w:rPr>
+          <w:sz w:val="24"/>
+          <w:szCs w:val="24"/>
+        </w:rPr>
+        <w:t xml:space="preserve"> </w:t>
+      </w:r>
+      <w:r>
+        <w:rPr>
           <w:b w:val="0"/>
           <w:bCs w:val="0"/>
           <w:iCs/>
           <w:color w:val="111111"/>
-        </w:rPr>
-        <w:t>MyceliumView</w:t>
-      </w:r>
-      <w:commentRangeEnd w:id="8"/>
-      <w:r>
-        <w:rPr>
-          <w:rStyle w:val="Jegyzethivatkozs"/>
-          <w:b w:val="0"/>
-          <w:bCs w:val="0"/>
-        </w:rPr>
-        <w:commentReference w:id="8"/>
-      </w:r>
-      <w:commentRangeEnd w:id="9"/>
-      <w:r>
-        <w:rPr>
-          <w:rStyle w:val="Jegyzethivatkozs"/>
-          <w:b w:val="0"/>
-          <w:bCs w:val="0"/>
-        </w:rPr>
-        <w:commentReference w:id="9"/>
-      </w:r>
-      <w:r>
-        <w:rPr>
-          <w:rStyle w:val="magyarazatChar"/>
-          <w:b w:val="0"/>
-          <w:bCs w:val="0"/>
-          <w:i w:val="0"/>
+          <w:sz w:val="24"/>
+          <w:szCs w:val="24"/>
+        </w:rPr>
+        <w:t xml:space="preserve">létrehozza a </w:t>
+      </w:r>
+      <w:r>
+        <w:rPr>
+          <w:b w:val="0"/>
+          <w:bCs w:val="0"/>
+          <w:i/>
           <w:color w:val="111111"/>
-        </w:rPr>
-        <w:t xml:space="preserve">, </w:t>
-      </w:r>
-      <w:r>
-        <w:rPr>
-          <w:b w:val="0"/>
-          <w:bCs w:val="0"/>
-          <w:i/>
+          <w:sz w:val="24"/>
+          <w:szCs w:val="24"/>
+        </w:rPr>
+        <w:t xml:space="preserve">Mycelium </w:t>
+      </w:r>
+      <w:r>
+        <w:rPr>
+          <w:b w:val="0"/>
+          <w:bCs w:val="0"/>
           <w:iCs/>
-          <w:sz w:val="24"/>
-          <w:szCs w:val="24"/>
-        </w:rPr>
-        <w:t>Updateable</w:t>
-      </w:r>
-    </w:p>
-    <w:p>
-      <w:pPr>
-        <w:pStyle w:val="Cmsor4"/>
-        <w:numPr>
-          <w:ilvl w:val="3"/>
-          <w:numId w:val="5"/>
-        </w:numPr>
-        <w:spacing w:line="276" w:lineRule="auto"/>
-        <w:jc w:val="both"/>
-      </w:pPr>
-      <w:r>
-        <w:rPr>
-          <w:sz w:val="24"/>
-          <w:szCs w:val="24"/>
-        </w:rPr>
-        <w:t>Attribútumok</w:t>
+          <w:color w:val="111111"/>
+          <w:sz w:val="24"/>
+          <w:szCs w:val="24"/>
+        </w:rPr>
+        <w:t>grafikus nézetét</w:t>
       </w:r>
     </w:p>
     <w:p>
@@ -1718,21 +1143,114 @@
         </w:rPr>
         <w:t>+</w:t>
       </w:r>
-      <w:r>
-        <w:rPr>
-          <w:sz w:val="24"/>
-          <w:szCs w:val="24"/>
-        </w:rPr>
-        <w:t xml:space="preserve">mv: MyceliumView: </w:t>
-      </w:r>
-      <w:r>
-        <w:rPr>
-          <w:b w:val="0"/>
-          <w:bCs w:val="0"/>
-          <w:sz w:val="24"/>
-          <w:szCs w:val="24"/>
-        </w:rPr>
-        <w:t xml:space="preserve">a </w:t>
+      <w:proofErr w:type="gramStart"/>
+      <w:r>
+        <w:rPr>
+          <w:sz w:val="24"/>
+          <w:szCs w:val="24"/>
+        </w:rPr>
+        <w:t>onCreateCarnivorousMycelium(</w:t>
+      </w:r>
+      <w:proofErr w:type="gramEnd"/>
+      <w:r>
+        <w:rPr>
+          <w:sz w:val="24"/>
+          <w:szCs w:val="24"/>
+        </w:rPr>
+        <w:t>m: Mycelium):</w:t>
+      </w:r>
+      <w:r>
+        <w:rPr>
+          <w:sz w:val="24"/>
+          <w:szCs w:val="24"/>
+        </w:rPr>
+        <w:t xml:space="preserve"> </w:t>
+      </w:r>
+      <w:r>
+        <w:rPr>
+          <w:b w:val="0"/>
+          <w:bCs w:val="0"/>
+          <w:iCs/>
+          <w:color w:val="111111"/>
+          <w:sz w:val="24"/>
+          <w:szCs w:val="24"/>
+        </w:rPr>
+        <w:t xml:space="preserve">létrehozza a </w:t>
+      </w:r>
+      <w:r>
+        <w:rPr>
+          <w:b w:val="0"/>
+          <w:bCs w:val="0"/>
+          <w:i/>
+          <w:color w:val="111111"/>
+          <w:sz w:val="24"/>
+          <w:szCs w:val="24"/>
+        </w:rPr>
+        <w:t>CarnivorousMycelium</w:t>
+      </w:r>
+      <w:r>
+        <w:rPr>
+          <w:b w:val="0"/>
+          <w:bCs w:val="0"/>
+          <w:i/>
+          <w:color w:val="111111"/>
+          <w:sz w:val="24"/>
+          <w:szCs w:val="24"/>
+        </w:rPr>
+        <w:t xml:space="preserve"> </w:t>
+      </w:r>
+      <w:r>
+        <w:rPr>
+          <w:b w:val="0"/>
+          <w:bCs w:val="0"/>
+          <w:iCs/>
+          <w:color w:val="111111"/>
+          <w:sz w:val="24"/>
+          <w:szCs w:val="24"/>
+        </w:rPr>
+        <w:t>grafikus nézetét</w:t>
+      </w:r>
+    </w:p>
+    <w:p>
+      <w:pPr>
+        <w:pStyle w:val="Cmsor3"/>
+        <w:tabs>
+          <w:tab w:val="clear" w:pos="720"/>
+          <w:tab w:val="num" w:pos="851"/>
+        </w:tabs>
+        <w:spacing w:before="480" w:line="276" w:lineRule="auto"/>
+      </w:pPr>
+      <w:r>
+        <w:t>SwingMycelium</w:t>
+      </w:r>
+    </w:p>
+    <w:p>
+      <w:pPr>
+        <w:pStyle w:val="Cmsor4"/>
+        <w:numPr>
+          <w:ilvl w:val="3"/>
+          <w:numId w:val="5"/>
+        </w:numPr>
+        <w:spacing w:before="180" w:line="276" w:lineRule="auto"/>
+        <w:jc w:val="both"/>
+        <w:rPr>
+          <w:sz w:val="24"/>
+          <w:szCs w:val="24"/>
+        </w:rPr>
+      </w:pPr>
+      <w:r>
+        <w:rPr>
+          <w:sz w:val="24"/>
+          <w:szCs w:val="24"/>
+        </w:rPr>
+        <w:t>Felelősség</w:t>
+      </w:r>
+      <w:r>
+        <w:rPr>
+          <w:sz w:val="24"/>
+          <w:szCs w:val="24"/>
+        </w:rPr>
+        <w:br/>
       </w:r>
       <w:r>
         <w:rPr>
@@ -1743,74 +1261,23 @@
           <w:sz w:val="24"/>
           <w:szCs w:val="24"/>
         </w:rPr>
-        <w:t>CarnivorousMycelium</w:t>
-      </w:r>
-      <w:r>
-        <w:rPr>
-          <w:b w:val="0"/>
-          <w:bCs w:val="0"/>
-          <w:sz w:val="24"/>
-          <w:szCs w:val="24"/>
-        </w:rPr>
-        <w:t>h</w:t>
-      </w:r>
-      <w:r>
-        <w:rPr>
-          <w:b w:val="0"/>
-          <w:bCs w:val="0"/>
-          <w:sz w:val="24"/>
-          <w:szCs w:val="24"/>
-        </w:rPr>
-        <w:t xml:space="preserve">oz </w:t>
-      </w:r>
-      <w:r>
-        <w:rPr>
-          <w:b w:val="0"/>
-          <w:bCs w:val="0"/>
-          <w:sz w:val="24"/>
-          <w:szCs w:val="24"/>
-        </w:rPr>
-        <w:t xml:space="preserve">tartozó </w:t>
-      </w:r>
-      <w:r>
-        <w:rPr>
-          <w:b w:val="0"/>
-          <w:bCs w:val="0"/>
-          <w:i/>
-          <w:iCs/>
-          <w:sz w:val="24"/>
-          <w:szCs w:val="24"/>
-        </w:rPr>
-        <w:t>Mycelium</w:t>
-      </w:r>
-      <w:r>
-        <w:rPr>
-          <w:b w:val="0"/>
-          <w:bCs w:val="0"/>
-          <w:i/>
-          <w:iCs/>
-          <w:sz w:val="24"/>
-          <w:szCs w:val="24"/>
-        </w:rPr>
-        <w:t>View</w:t>
-      </w:r>
-      <w:r>
-        <w:rPr>
-          <w:b w:val="0"/>
-          <w:bCs w:val="0"/>
-          <w:sz w:val="24"/>
-          <w:szCs w:val="24"/>
-        </w:rPr>
-        <w:t xml:space="preserve"> </w:t>
-      </w:r>
-      <w:r>
-        <w:rPr>
-          <w:b w:val="0"/>
-          <w:bCs w:val="0"/>
-          <w:sz w:val="24"/>
-          <w:szCs w:val="24"/>
-        </w:rPr>
-        <w:t>példány. Ennek segítségével kap információt a megjelenítéshez szükséges adatokról</w:t>
+        <w:t xml:space="preserve">Mycelium </w:t>
+      </w:r>
+      <w:r>
+        <w:rPr>
+          <w:b w:val="0"/>
+          <w:bCs w:val="0"/>
+          <w:sz w:val="24"/>
+          <w:szCs w:val="24"/>
+        </w:rPr>
+        <w:t>grafikus megjelenítése, valamint annak frissítése.</w:t>
+      </w:r>
+      <w:r>
+        <w:rPr>
+          <w:sz w:val="24"/>
+          <w:szCs w:val="24"/>
+        </w:rPr>
+        <w:t xml:space="preserve">  </w:t>
       </w:r>
     </w:p>
     <w:p>
@@ -1828,7 +1295,50 @@
           <w:sz w:val="24"/>
           <w:szCs w:val="24"/>
         </w:rPr>
-        <w:t>Metódusok</w:t>
+        <w:t>Interfész</w:t>
+      </w:r>
+    </w:p>
+    <w:p>
+      <w:pPr>
+        <w:tabs>
+          <w:tab w:val="num" w:pos="1440"/>
+        </w:tabs>
+        <w:spacing w:before="120" w:after="120" w:line="276" w:lineRule="auto"/>
+        <w:ind w:firstLine="360"/>
+        <w:jc w:val="both"/>
+        <w:rPr>
+          <w:i/>
+          <w:iCs/>
+        </w:rPr>
+      </w:pPr>
+      <w:r>
+        <w:rPr>
+          <w:i/>
+          <w:iCs/>
+        </w:rPr>
+        <w:t>Updateable</w:t>
+      </w:r>
+    </w:p>
+    <w:p>
+      <w:pPr>
+        <w:pStyle w:val="Cmsor4"/>
+        <w:numPr>
+          <w:ilvl w:val="3"/>
+          <w:numId w:val="5"/>
+        </w:numPr>
+        <w:spacing w:line="276" w:lineRule="auto"/>
+        <w:jc w:val="both"/>
+        <w:rPr>
+          <w:b w:val="0"/>
+          <w:bCs w:val="0"/>
+        </w:rPr>
+      </w:pPr>
+      <w:r>
+        <w:rPr>
+          <w:sz w:val="24"/>
+          <w:szCs w:val="24"/>
+        </w:rPr>
+        <w:t>Attribútum</w:t>
       </w:r>
     </w:p>
     <w:p>
@@ -1849,33 +1359,28 @@
           <w:szCs w:val="24"/>
         </w:rPr>
       </w:pPr>
-      <w:proofErr w:type="gramStart"/>
-      <w:r>
-        <w:rPr>
-          <w:sz w:val="24"/>
-          <w:szCs w:val="24"/>
-        </w:rPr>
-        <w:t>update(</w:t>
-      </w:r>
-      <w:proofErr w:type="gramEnd"/>
-      <w:r>
-        <w:rPr>
-          <w:sz w:val="24"/>
-          <w:szCs w:val="24"/>
-        </w:rPr>
-        <w:t>):</w:t>
-      </w:r>
-      <w:r>
-        <w:t xml:space="preserve"> </w:t>
-      </w:r>
-      <w:r>
-        <w:rPr>
-          <w:b w:val="0"/>
-          <w:bCs w:val="0"/>
-          <w:sz w:val="24"/>
-          <w:szCs w:val="24"/>
-        </w:rPr>
-        <w:t xml:space="preserve">frissíti a </w:t>
+      <w:r>
+        <w:rPr>
+          <w:sz w:val="24"/>
+          <w:szCs w:val="24"/>
+        </w:rPr>
+        <w:t>+</w:t>
+      </w:r>
+      <w:r>
+        <w:rPr>
+          <w:sz w:val="24"/>
+          <w:szCs w:val="24"/>
+        </w:rPr>
+        <w:t xml:space="preserve">mv: MyceliumView: </w:t>
+      </w:r>
+      <w:r>
+        <w:rPr>
+          <w:b w:val="0"/>
+          <w:bCs w:val="0"/>
+          <w:sz w:val="24"/>
+          <w:szCs w:val="24"/>
+        </w:rPr>
+        <w:t xml:space="preserve">a </w:t>
       </w:r>
       <w:r>
         <w:rPr>
@@ -1886,65 +1391,34 @@
           <w:sz w:val="24"/>
           <w:szCs w:val="24"/>
         </w:rPr>
-        <w:t xml:space="preserve">CarnivorousMycelium </w:t>
-      </w:r>
-      <w:r>
-        <w:rPr>
-          <w:b w:val="0"/>
-          <w:bCs w:val="0"/>
-          <w:sz w:val="24"/>
-          <w:szCs w:val="24"/>
-        </w:rPr>
-        <w:t>grafikus megjelenítését</w:t>
-      </w:r>
-    </w:p>
-    <w:p>
-      <w:pPr>
-        <w:pStyle w:val="Cmsor3"/>
-        <w:tabs>
-          <w:tab w:val="clear" w:pos="720"/>
-          <w:tab w:val="num" w:pos="851"/>
-        </w:tabs>
-        <w:spacing w:before="480" w:line="276" w:lineRule="auto"/>
-      </w:pPr>
-      <w:r>
-        <w:t>ViewRepository</w:t>
-      </w:r>
-    </w:p>
-    <w:p>
-      <w:pPr>
-        <w:pStyle w:val="Cmsor4"/>
-        <w:numPr>
-          <w:ilvl w:val="3"/>
-          <w:numId w:val="5"/>
-        </w:numPr>
-        <w:spacing w:before="180" w:after="120" w:line="276" w:lineRule="auto"/>
-        <w:jc w:val="both"/>
-        <w:rPr>
-          <w:b w:val="0"/>
-          <w:bCs w:val="0"/>
-          <w:sz w:val="24"/>
-          <w:szCs w:val="24"/>
-        </w:rPr>
-      </w:pPr>
-      <w:r>
-        <w:rPr>
-          <w:sz w:val="24"/>
-          <w:szCs w:val="24"/>
-        </w:rPr>
-        <w:t>Felelősség</w:t>
-      </w:r>
-      <w:r>
-        <w:br/>
-      </w:r>
-      <w:r>
-        <w:rPr>
-          <w:b w:val="0"/>
-          <w:bCs w:val="0"/>
-          <w:sz w:val="24"/>
-          <w:szCs w:val="24"/>
-        </w:rPr>
-        <w:t>Az általa tárolt térkép (</w:t>
+        <w:t>Mycelium</w:t>
+      </w:r>
+      <w:r>
+        <w:rPr>
+          <w:b w:val="0"/>
+          <w:bCs w:val="0"/>
+          <w:sz w:val="24"/>
+          <w:szCs w:val="24"/>
+        </w:rPr>
+        <w:t>h</w:t>
+      </w:r>
+      <w:r>
+        <w:rPr>
+          <w:b w:val="0"/>
+          <w:bCs w:val="0"/>
+          <w:sz w:val="24"/>
+          <w:szCs w:val="24"/>
+        </w:rPr>
+        <w:t xml:space="preserve">oz </w:t>
+      </w:r>
+      <w:r>
+        <w:rPr>
+          <w:b w:val="0"/>
+          <w:bCs w:val="0"/>
+          <w:sz w:val="24"/>
+          <w:szCs w:val="24"/>
+        </w:rPr>
+        <w:t xml:space="preserve">tartozó </w:t>
       </w:r>
       <w:r>
         <w:rPr>
@@ -1955,133 +1429,36 @@
           <w:sz w:val="24"/>
           <w:szCs w:val="24"/>
         </w:rPr>
-        <w:t>map</w:t>
-      </w:r>
-      <w:r>
-        <w:rPr>
-          <w:b w:val="0"/>
-          <w:bCs w:val="0"/>
-          <w:sz w:val="24"/>
-          <w:szCs w:val="24"/>
-        </w:rPr>
-        <w:t xml:space="preserve">) </w:t>
-      </w:r>
-      <w:r>
-        <w:rPr>
-          <w:b w:val="0"/>
-          <w:bCs w:val="0"/>
-          <w:sz w:val="24"/>
-          <w:szCs w:val="24"/>
-        </w:rPr>
-        <w:t xml:space="preserve">nyilvántartja az összetartozó </w:t>
-      </w:r>
-      <w:r>
-        <w:rPr>
-          <w:b w:val="0"/>
-          <w:bCs w:val="0"/>
-          <w:sz w:val="24"/>
-          <w:szCs w:val="24"/>
-        </w:rPr>
-        <w:t>modell</w:t>
-      </w:r>
-      <w:r>
-        <w:rPr>
-          <w:b w:val="0"/>
-          <w:bCs w:val="0"/>
-          <w:sz w:val="24"/>
-          <w:szCs w:val="24"/>
-        </w:rPr>
-        <w:t>beli</w:t>
-      </w:r>
-      <w:r>
-        <w:rPr>
-          <w:b w:val="0"/>
-          <w:bCs w:val="0"/>
-          <w:sz w:val="24"/>
-          <w:szCs w:val="24"/>
-        </w:rPr>
-        <w:t xml:space="preserve"> és </w:t>
-      </w:r>
-      <w:r>
-        <w:rPr>
-          <w:b w:val="0"/>
-          <w:bCs w:val="0"/>
-          <w:sz w:val="24"/>
-          <w:szCs w:val="24"/>
-        </w:rPr>
-        <w:t>nézet</w:t>
-      </w:r>
-      <w:r>
-        <w:rPr>
-          <w:b w:val="0"/>
-          <w:bCs w:val="0"/>
-          <w:sz w:val="24"/>
-          <w:szCs w:val="24"/>
-        </w:rPr>
-        <w:t>i példány</w:t>
-      </w:r>
-      <w:r>
-        <w:rPr>
-          <w:b w:val="0"/>
-          <w:bCs w:val="0"/>
-          <w:sz w:val="24"/>
-          <w:szCs w:val="24"/>
-        </w:rPr>
-        <w:t>okat. A</w:t>
-      </w:r>
-      <w:r>
-        <w:rPr>
-          <w:b w:val="0"/>
-          <w:bCs w:val="0"/>
-          <w:sz w:val="24"/>
-          <w:szCs w:val="24"/>
-        </w:rPr>
-        <w:t xml:space="preserve"> segítségével </w:t>
-      </w:r>
-      <w:r>
-        <w:rPr>
-          <w:b w:val="0"/>
-          <w:bCs w:val="0"/>
-          <w:sz w:val="24"/>
-          <w:szCs w:val="24"/>
-        </w:rPr>
-        <w:t xml:space="preserve">valósul meg </w:t>
-      </w:r>
-      <w:r>
-        <w:rPr>
-          <w:b w:val="0"/>
-          <w:bCs w:val="0"/>
-          <w:sz w:val="24"/>
-          <w:szCs w:val="24"/>
-        </w:rPr>
-        <w:t xml:space="preserve">a </w:t>
-      </w:r>
-      <w:r>
-        <w:rPr>
-          <w:b w:val="0"/>
-          <w:bCs w:val="0"/>
-          <w:sz w:val="24"/>
-          <w:szCs w:val="24"/>
-        </w:rPr>
-        <w:t>grafikus felület</w:t>
-      </w:r>
-      <w:r>
-        <w:rPr>
-          <w:b w:val="0"/>
-          <w:bCs w:val="0"/>
-          <w:sz w:val="24"/>
-          <w:szCs w:val="24"/>
-        </w:rPr>
-        <w:t xml:space="preserve"> frissítése</w:t>
-      </w:r>
-      <w:r>
-        <w:rPr>
-          <w:b w:val="0"/>
-          <w:bCs w:val="0"/>
-          <w:sz w:val="24"/>
-          <w:szCs w:val="24"/>
-        </w:rPr>
-        <w:t>.</w:t>
+        <w:t>Mycelium</w:t>
+      </w:r>
+      <w:r>
+        <w:rPr>
+          <w:b w:val="0"/>
+          <w:bCs w:val="0"/>
+          <w:i/>
+          <w:iCs/>
+          <w:sz w:val="24"/>
+          <w:szCs w:val="24"/>
+        </w:rPr>
+        <w:t>View</w:t>
+      </w:r>
+      <w:r>
+        <w:rPr>
+          <w:b w:val="0"/>
+          <w:bCs w:val="0"/>
+          <w:sz w:val="24"/>
+          <w:szCs w:val="24"/>
+        </w:rPr>
+        <w:t xml:space="preserve"> </w:t>
+      </w:r>
+      <w:r>
+        <w:rPr>
+          <w:b w:val="0"/>
+          <w:bCs w:val="0"/>
+          <w:sz w:val="24"/>
+          <w:szCs w:val="24"/>
+        </w:rPr>
+        <w:t>példány. Ennek segítségével kap információt a megjelenítéshez szükséges adatokról</w:t>
       </w:r>
     </w:p>
     <w:p>
@@ -2099,62 +1476,7 @@
           <w:sz w:val="24"/>
           <w:szCs w:val="24"/>
         </w:rPr>
-        <w:t>Interfészek</w:t>
-      </w:r>
-    </w:p>
-    <w:p>
-      <w:pPr>
-        <w:tabs>
-          <w:tab w:val="num" w:pos="1440"/>
-        </w:tabs>
-        <w:spacing w:before="120" w:after="120" w:line="276" w:lineRule="auto"/>
-        <w:ind w:firstLine="360"/>
-        <w:jc w:val="both"/>
-        <w:rPr>
-          <w:i/>
-          <w:iCs/>
-        </w:rPr>
-      </w:pPr>
-      <w:commentRangeStart w:id="10"/>
-      <w:commentRangeStart w:id="11"/>
-      <w:r>
-        <w:rPr>
-          <w:i/>
-          <w:iCs/>
-        </w:rPr>
-        <w:t>Updateable</w:t>
-      </w:r>
-      <w:commentRangeEnd w:id="10"/>
-      <w:r>
-        <w:rPr>
-          <w:rStyle w:val="Jegyzethivatkozs"/>
-        </w:rPr>
-        <w:commentReference w:id="10"/>
-      </w:r>
-      <w:commentRangeEnd w:id="11"/>
-      <w:r>
-        <w:rPr>
-          <w:rStyle w:val="Jegyzethivatkozs"/>
-        </w:rPr>
-        <w:commentReference w:id="11"/>
-      </w:r>
-    </w:p>
-    <w:p>
-      <w:pPr>
-        <w:pStyle w:val="Cmsor4"/>
-        <w:numPr>
-          <w:ilvl w:val="3"/>
-          <w:numId w:val="5"/>
-        </w:numPr>
-        <w:spacing w:line="276" w:lineRule="auto"/>
-        <w:jc w:val="both"/>
-      </w:pPr>
-      <w:r>
-        <w:rPr>
-          <w:sz w:val="24"/>
-          <w:szCs w:val="24"/>
-        </w:rPr>
-        <w:t>Attribútumok</w:t>
+        <w:t>Metódus</w:t>
       </w:r>
     </w:p>
     <w:p>
@@ -2182,102 +1504,30 @@
         </w:rPr>
         <w:t>+</w:t>
       </w:r>
-      <w:r>
-        <w:rPr>
-          <w:sz w:val="24"/>
-          <w:szCs w:val="24"/>
-        </w:rPr>
-        <w:t>objectRepository: Map&lt;Object, Updateable&gt;:</w:t>
-      </w:r>
-      <w:r>
-        <w:rPr>
-          <w:b w:val="0"/>
-          <w:bCs w:val="0"/>
-          <w:sz w:val="24"/>
-          <w:szCs w:val="24"/>
-        </w:rPr>
-        <w:t xml:space="preserve"> </w:t>
-      </w:r>
-      <w:r>
-        <w:rPr>
-          <w:b w:val="0"/>
-          <w:bCs w:val="0"/>
-          <w:sz w:val="24"/>
-          <w:szCs w:val="24"/>
-        </w:rPr>
-        <w:t>az összetartozó modell</w:t>
-      </w:r>
-      <w:r>
-        <w:rPr>
-          <w:b w:val="0"/>
-          <w:bCs w:val="0"/>
-          <w:sz w:val="24"/>
-          <w:szCs w:val="24"/>
-        </w:rPr>
-        <w:t>beli</w:t>
-      </w:r>
-      <w:r>
-        <w:rPr>
-          <w:b w:val="0"/>
-          <w:bCs w:val="0"/>
-          <w:sz w:val="24"/>
-          <w:szCs w:val="24"/>
-        </w:rPr>
-        <w:t xml:space="preserve"> és </w:t>
-      </w:r>
-      <w:r>
-        <w:rPr>
-          <w:b w:val="0"/>
-          <w:bCs w:val="0"/>
-          <w:sz w:val="24"/>
-          <w:szCs w:val="24"/>
-        </w:rPr>
-        <w:t>nézet</w:t>
-      </w:r>
-      <w:r>
-        <w:rPr>
-          <w:b w:val="0"/>
-          <w:bCs w:val="0"/>
-          <w:sz w:val="24"/>
-          <w:szCs w:val="24"/>
-        </w:rPr>
-        <w:t>i példányokat</w:t>
-      </w:r>
-      <w:r>
-        <w:rPr>
-          <w:b w:val="0"/>
-          <w:bCs w:val="0"/>
-          <w:sz w:val="24"/>
-          <w:szCs w:val="24"/>
-        </w:rPr>
-        <w:t xml:space="preserve"> </w:t>
-      </w:r>
-      <w:r>
-        <w:rPr>
-          <w:b w:val="0"/>
-          <w:bCs w:val="0"/>
-          <w:sz w:val="24"/>
-          <w:szCs w:val="24"/>
-        </w:rPr>
-        <w:t>tartalmazó térkép</w:t>
-      </w:r>
-      <w:r>
-        <w:rPr>
-          <w:b w:val="0"/>
-          <w:bCs w:val="0"/>
-          <w:sz w:val="24"/>
-          <w:szCs w:val="24"/>
-        </w:rPr>
-        <w:t xml:space="preserve"> </w:t>
-      </w:r>
-      <w:r>
-        <w:rPr>
-          <w:b w:val="0"/>
-          <w:bCs w:val="0"/>
-          <w:sz w:val="24"/>
-          <w:szCs w:val="24"/>
-        </w:rPr>
-        <w:t>(</w:t>
+      <w:proofErr w:type="gramStart"/>
+      <w:r>
+        <w:rPr>
+          <w:sz w:val="24"/>
+          <w:szCs w:val="24"/>
+        </w:rPr>
+        <w:t>update(</w:t>
+      </w:r>
+      <w:proofErr w:type="gramEnd"/>
+      <w:r>
+        <w:rPr>
+          <w:sz w:val="24"/>
+          <w:szCs w:val="24"/>
+        </w:rPr>
+        <w:t xml:space="preserve">): </w:t>
+      </w:r>
+      <w:r>
+        <w:rPr>
+          <w:b w:val="0"/>
+          <w:bCs w:val="0"/>
+          <w:sz w:val="24"/>
+          <w:szCs w:val="24"/>
+        </w:rPr>
+        <w:t xml:space="preserve">frissíti a </w:t>
       </w:r>
       <w:r>
         <w:rPr>
@@ -2288,17 +1538,98 @@
           <w:sz w:val="24"/>
           <w:szCs w:val="24"/>
         </w:rPr>
-        <w:t>map</w:t>
-      </w:r>
-      <w:r>
-        <w:rPr>
-          <w:b w:val="0"/>
-          <w:bCs w:val="0"/>
-          <w:sz w:val="24"/>
-          <w:szCs w:val="24"/>
-        </w:rPr>
-        <w:t>)</w:t>
-      </w:r>
+        <w:t xml:space="preserve">Mycelium </w:t>
+      </w:r>
+      <w:r>
+        <w:rPr>
+          <w:b w:val="0"/>
+          <w:bCs w:val="0"/>
+          <w:sz w:val="24"/>
+          <w:szCs w:val="24"/>
+        </w:rPr>
+        <w:t>grafikus megjelenítését</w:t>
+      </w:r>
+    </w:p>
+    <w:p>
+      <w:pPr>
+        <w:pStyle w:val="Cmsor3"/>
+        <w:tabs>
+          <w:tab w:val="clear" w:pos="720"/>
+          <w:tab w:val="num" w:pos="851"/>
+        </w:tabs>
+        <w:spacing w:before="480" w:line="276" w:lineRule="auto"/>
+      </w:pPr>
+      <w:r>
+        <w:t>SwingCarnivorousMycelium</w:t>
+      </w:r>
+    </w:p>
+    <w:p>
+      <w:pPr>
+        <w:pStyle w:val="Cmsor4"/>
+        <w:numPr>
+          <w:ilvl w:val="3"/>
+          <w:numId w:val="5"/>
+        </w:numPr>
+        <w:spacing w:before="180" w:line="276" w:lineRule="auto"/>
+        <w:jc w:val="both"/>
+        <w:rPr>
+          <w:b w:val="0"/>
+          <w:bCs w:val="0"/>
+          <w:sz w:val="24"/>
+          <w:szCs w:val="24"/>
+        </w:rPr>
+      </w:pPr>
+      <w:r>
+        <w:rPr>
+          <w:sz w:val="24"/>
+          <w:szCs w:val="24"/>
+        </w:rPr>
+        <w:t>Felelősség</w:t>
+      </w:r>
+      <w:r>
+        <w:br/>
+      </w:r>
+      <w:r>
+        <w:rPr>
+          <w:b w:val="0"/>
+          <w:bCs w:val="0"/>
+          <w:i/>
+          <w:iCs/>
+          <w:sz w:val="24"/>
+          <w:szCs w:val="24"/>
+        </w:rPr>
+        <w:t xml:space="preserve">CarnivorousMycelium </w:t>
+      </w:r>
+      <w:r>
+        <w:rPr>
+          <w:b w:val="0"/>
+          <w:bCs w:val="0"/>
+          <w:sz w:val="24"/>
+          <w:szCs w:val="24"/>
+        </w:rPr>
+        <w:t>grafikus megjelenítése, valamint annak frissítése.</w:t>
+      </w:r>
+      <w:r>
+        <w:rPr>
+          <w:sz w:val="24"/>
+          <w:szCs w:val="24"/>
+        </w:rPr>
+        <w:t xml:space="preserve">  </w:t>
+      </w:r>
+    </w:p>
+    <w:p/>
+    <w:p>
+      <w:pPr>
+        <w:tabs>
+          <w:tab w:val="num" w:pos="1440"/>
+        </w:tabs>
+        <w:spacing w:before="120" w:after="120" w:line="276" w:lineRule="auto"/>
+        <w:jc w:val="both"/>
+        <w:rPr>
+          <w:i/>
+          <w:iCs/>
+        </w:rPr>
+      </w:pPr>
     </w:p>
     <w:p>
       <w:pPr>
@@ -2315,7 +1646,72 @@
           <w:sz w:val="24"/>
           <w:szCs w:val="24"/>
         </w:rPr>
-        <w:t>Metódusok</w:t>
+        <w:lastRenderedPageBreak/>
+        <w:t>Ősosztály</w:t>
+      </w:r>
+      <w:r>
+        <w:br/>
+      </w:r>
+      <w:r>
+        <w:rPr>
+          <w:b w:val="0"/>
+          <w:bCs w:val="0"/>
+          <w:i/>
+          <w:iCs/>
+          <w:sz w:val="24"/>
+          <w:szCs w:val="24"/>
+        </w:rPr>
+        <w:t>SwingMycelium</w:t>
+      </w:r>
+    </w:p>
+    <w:p>
+      <w:pPr>
+        <w:pStyle w:val="Cmsor4"/>
+        <w:numPr>
+          <w:ilvl w:val="3"/>
+          <w:numId w:val="5"/>
+        </w:numPr>
+        <w:spacing w:line="276" w:lineRule="auto"/>
+        <w:jc w:val="both"/>
+      </w:pPr>
+      <w:r>
+        <w:rPr>
+          <w:sz w:val="24"/>
+          <w:szCs w:val="24"/>
+        </w:rPr>
+        <w:t>Interfész</w:t>
+      </w:r>
+      <w:r>
+        <w:br/>
+      </w:r>
+      <w:r>
+        <w:rPr>
+          <w:b w:val="0"/>
+          <w:bCs w:val="0"/>
+          <w:i/>
+          <w:iCs/>
+          <w:sz w:val="24"/>
+          <w:szCs w:val="24"/>
+        </w:rPr>
+        <w:t>Updateable</w:t>
+      </w:r>
+    </w:p>
+    <w:p>
+      <w:pPr>
+        <w:pStyle w:val="Cmsor4"/>
+        <w:numPr>
+          <w:ilvl w:val="3"/>
+          <w:numId w:val="5"/>
+        </w:numPr>
+        <w:spacing w:line="276" w:lineRule="auto"/>
+        <w:jc w:val="both"/>
+      </w:pPr>
+      <w:r>
+        <w:rPr>
+          <w:sz w:val="24"/>
+          <w:szCs w:val="24"/>
+        </w:rPr>
+        <w:t>Attribútum</w:t>
       </w:r>
     </w:p>
     <w:p>
@@ -2330,47 +1726,33 @@
         <w:ind w:left="709"/>
         <w:jc w:val="both"/>
         <w:rPr>
-          <w:b w:val="0"/>
-          <w:bCs w:val="0"/>
-          <w:sz w:val="24"/>
-          <w:szCs w:val="24"/>
-        </w:rPr>
-      </w:pPr>
-      <w:proofErr w:type="gramStart"/>
-      <w:r>
-        <w:rPr>
-          <w:sz w:val="24"/>
-          <w:szCs w:val="24"/>
-        </w:rPr>
-        <w:t>updateObject(</w:t>
-      </w:r>
-      <w:proofErr w:type="gramEnd"/>
-      <w:r>
-        <w:rPr>
-          <w:sz w:val="24"/>
-          <w:szCs w:val="24"/>
-        </w:rPr>
-        <w:t>o: Object):</w:t>
-      </w:r>
-      <w:r>
-        <w:rPr>
-          <w:b w:val="0"/>
-          <w:bCs w:val="0"/>
-          <w:sz w:val="24"/>
-          <w:szCs w:val="24"/>
-        </w:rPr>
-        <w:t xml:space="preserve"> meghívja az adott nézet</w:t>
-      </w:r>
-      <w:r>
-        <w:rPr>
-          <w:b w:val="0"/>
-          <w:bCs w:val="0"/>
-          <w:sz w:val="24"/>
-          <w:szCs w:val="24"/>
-        </w:rPr>
-        <w:t xml:space="preserve">i példány </w:t>
-      </w:r>
-      <w:proofErr w:type="gramStart"/>
+          <w:sz w:val="24"/>
+          <w:szCs w:val="24"/>
+        </w:rPr>
+      </w:pPr>
+      <w:r>
+        <w:rPr>
+          <w:sz w:val="24"/>
+          <w:szCs w:val="24"/>
+        </w:rPr>
+        <w:t>+</w:t>
+      </w:r>
+      <w:r>
+        <w:rPr>
+          <w:sz w:val="24"/>
+          <w:szCs w:val="24"/>
+        </w:rPr>
+        <w:t xml:space="preserve">mv: MyceliumView: </w:t>
+      </w:r>
+      <w:r>
+        <w:rPr>
+          <w:b w:val="0"/>
+          <w:bCs w:val="0"/>
+          <w:sz w:val="24"/>
+          <w:szCs w:val="24"/>
+        </w:rPr>
+        <w:t xml:space="preserve">a </w:t>
+      </w:r>
       <w:r>
         <w:rPr>
           <w:b w:val="0"/>
@@ -2380,9 +1762,35 @@
           <w:sz w:val="24"/>
           <w:szCs w:val="24"/>
         </w:rPr>
-        <w:t>update(</w:t>
-      </w:r>
-      <w:proofErr w:type="gramEnd"/>
+        <w:t>CarnivorousMycelium</w:t>
+      </w:r>
+      <w:r>
+        <w:rPr>
+          <w:b w:val="0"/>
+          <w:bCs w:val="0"/>
+          <w:sz w:val="24"/>
+          <w:szCs w:val="24"/>
+        </w:rPr>
+        <w:t>h</w:t>
+      </w:r>
+      <w:r>
+        <w:rPr>
+          <w:b w:val="0"/>
+          <w:bCs w:val="0"/>
+          <w:sz w:val="24"/>
+          <w:szCs w:val="24"/>
+        </w:rPr>
+        <w:t xml:space="preserve">oz </w:t>
+      </w:r>
+      <w:r>
+        <w:rPr>
+          <w:b w:val="0"/>
+          <w:bCs w:val="0"/>
+          <w:sz w:val="24"/>
+          <w:szCs w:val="24"/>
+        </w:rPr>
+        <w:t xml:space="preserve">tartozó </w:t>
+      </w:r>
       <w:r>
         <w:rPr>
           <w:b w:val="0"/>
@@ -2392,16 +1800,54 @@
           <w:sz w:val="24"/>
           <w:szCs w:val="24"/>
         </w:rPr>
-        <w:t>)</w:t>
-      </w:r>
-      <w:r>
-        <w:rPr>
-          <w:b w:val="0"/>
-          <w:bCs w:val="0"/>
-          <w:sz w:val="24"/>
-          <w:szCs w:val="24"/>
-        </w:rPr>
-        <w:t xml:space="preserve"> metódusát</w:t>
+        <w:t>Mycelium</w:t>
+      </w:r>
+      <w:r>
+        <w:rPr>
+          <w:b w:val="0"/>
+          <w:bCs w:val="0"/>
+          <w:i/>
+          <w:iCs/>
+          <w:sz w:val="24"/>
+          <w:szCs w:val="24"/>
+        </w:rPr>
+        <w:t>View</w:t>
+      </w:r>
+      <w:r>
+        <w:rPr>
+          <w:b w:val="0"/>
+          <w:bCs w:val="0"/>
+          <w:sz w:val="24"/>
+          <w:szCs w:val="24"/>
+        </w:rPr>
+        <w:t xml:space="preserve"> </w:t>
+      </w:r>
+      <w:r>
+        <w:rPr>
+          <w:b w:val="0"/>
+          <w:bCs w:val="0"/>
+          <w:sz w:val="24"/>
+          <w:szCs w:val="24"/>
+        </w:rPr>
+        <w:t>példány. Ennek segítségével kap információt a megjelenítéshez szükséges adatokról</w:t>
+      </w:r>
+    </w:p>
+    <w:p>
+      <w:pPr>
+        <w:pStyle w:val="Cmsor4"/>
+        <w:numPr>
+          <w:ilvl w:val="3"/>
+          <w:numId w:val="5"/>
+        </w:numPr>
+        <w:spacing w:line="276" w:lineRule="auto"/>
+        <w:jc w:val="both"/>
+      </w:pPr>
+      <w:r>
+        <w:rPr>
+          <w:sz w:val="24"/>
+          <w:szCs w:val="24"/>
+        </w:rPr>
+        <w:t>Metódus</w:t>
       </w:r>
     </w:p>
     <w:p>
@@ -2422,6 +1868,545 @@
           <w:szCs w:val="24"/>
         </w:rPr>
       </w:pPr>
+      <w:r>
+        <w:rPr>
+          <w:sz w:val="24"/>
+          <w:szCs w:val="24"/>
+        </w:rPr>
+        <w:t>+</w:t>
+      </w:r>
+      <w:proofErr w:type="gramStart"/>
+      <w:r>
+        <w:rPr>
+          <w:sz w:val="24"/>
+          <w:szCs w:val="24"/>
+        </w:rPr>
+        <w:t>update(</w:t>
+      </w:r>
+      <w:proofErr w:type="gramEnd"/>
+      <w:r>
+        <w:rPr>
+          <w:sz w:val="24"/>
+          <w:szCs w:val="24"/>
+        </w:rPr>
+        <w:t>):</w:t>
+      </w:r>
+      <w:r>
+        <w:t xml:space="preserve"> </w:t>
+      </w:r>
+      <w:r>
+        <w:rPr>
+          <w:b w:val="0"/>
+          <w:bCs w:val="0"/>
+          <w:sz w:val="24"/>
+          <w:szCs w:val="24"/>
+        </w:rPr>
+        <w:t xml:space="preserve">frissíti a </w:t>
+      </w:r>
+      <w:r>
+        <w:rPr>
+          <w:b w:val="0"/>
+          <w:bCs w:val="0"/>
+          <w:i/>
+          <w:iCs/>
+          <w:sz w:val="24"/>
+          <w:szCs w:val="24"/>
+        </w:rPr>
+        <w:t xml:space="preserve">CarnivorousMycelium </w:t>
+      </w:r>
+      <w:r>
+        <w:rPr>
+          <w:b w:val="0"/>
+          <w:bCs w:val="0"/>
+          <w:sz w:val="24"/>
+          <w:szCs w:val="24"/>
+        </w:rPr>
+        <w:t>grafikus megjelenítését</w:t>
+      </w:r>
+    </w:p>
+    <w:p>
+      <w:pPr>
+        <w:pStyle w:val="Cmsor3"/>
+        <w:tabs>
+          <w:tab w:val="clear" w:pos="720"/>
+          <w:tab w:val="num" w:pos="851"/>
+        </w:tabs>
+        <w:spacing w:before="480" w:line="276" w:lineRule="auto"/>
+      </w:pPr>
+      <w:r>
+        <w:t>ViewRepository</w:t>
+      </w:r>
+    </w:p>
+    <w:p>
+      <w:pPr>
+        <w:pStyle w:val="Cmsor4"/>
+        <w:numPr>
+          <w:ilvl w:val="3"/>
+          <w:numId w:val="5"/>
+        </w:numPr>
+        <w:spacing w:before="180" w:after="120" w:line="276" w:lineRule="auto"/>
+        <w:jc w:val="both"/>
+        <w:rPr>
+          <w:b w:val="0"/>
+          <w:bCs w:val="0"/>
+          <w:sz w:val="24"/>
+          <w:szCs w:val="24"/>
+        </w:rPr>
+      </w:pPr>
+      <w:r>
+        <w:rPr>
+          <w:sz w:val="24"/>
+          <w:szCs w:val="24"/>
+        </w:rPr>
+        <w:t>Felelősség</w:t>
+      </w:r>
+      <w:r>
+        <w:br/>
+      </w:r>
+      <w:r>
+        <w:rPr>
+          <w:b w:val="0"/>
+          <w:bCs w:val="0"/>
+          <w:sz w:val="24"/>
+          <w:szCs w:val="24"/>
+        </w:rPr>
+        <w:t>Az általa tárolt térkép (</w:t>
+      </w:r>
+      <w:r>
+        <w:rPr>
+          <w:b w:val="0"/>
+          <w:bCs w:val="0"/>
+          <w:i/>
+          <w:iCs/>
+          <w:sz w:val="24"/>
+          <w:szCs w:val="24"/>
+        </w:rPr>
+        <w:t>map</w:t>
+      </w:r>
+      <w:r>
+        <w:rPr>
+          <w:b w:val="0"/>
+          <w:bCs w:val="0"/>
+          <w:sz w:val="24"/>
+          <w:szCs w:val="24"/>
+        </w:rPr>
+        <w:t xml:space="preserve">) </w:t>
+      </w:r>
+      <w:r>
+        <w:rPr>
+          <w:b w:val="0"/>
+          <w:bCs w:val="0"/>
+          <w:sz w:val="24"/>
+          <w:szCs w:val="24"/>
+        </w:rPr>
+        <w:t xml:space="preserve">nyilvántartja az összetartozó </w:t>
+      </w:r>
+      <w:r>
+        <w:rPr>
+          <w:b w:val="0"/>
+          <w:bCs w:val="0"/>
+          <w:sz w:val="24"/>
+          <w:szCs w:val="24"/>
+        </w:rPr>
+        <w:t>modell</w:t>
+      </w:r>
+      <w:r>
+        <w:rPr>
+          <w:b w:val="0"/>
+          <w:bCs w:val="0"/>
+          <w:sz w:val="24"/>
+          <w:szCs w:val="24"/>
+        </w:rPr>
+        <w:t>beli</w:t>
+      </w:r>
+      <w:r>
+        <w:rPr>
+          <w:b w:val="0"/>
+          <w:bCs w:val="0"/>
+          <w:sz w:val="24"/>
+          <w:szCs w:val="24"/>
+        </w:rPr>
+        <w:t xml:space="preserve"> és </w:t>
+      </w:r>
+      <w:r>
+        <w:rPr>
+          <w:b w:val="0"/>
+          <w:bCs w:val="0"/>
+          <w:sz w:val="24"/>
+          <w:szCs w:val="24"/>
+        </w:rPr>
+        <w:t>nézet</w:t>
+      </w:r>
+      <w:r>
+        <w:rPr>
+          <w:b w:val="0"/>
+          <w:bCs w:val="0"/>
+          <w:sz w:val="24"/>
+          <w:szCs w:val="24"/>
+        </w:rPr>
+        <w:t>i példány</w:t>
+      </w:r>
+      <w:r>
+        <w:rPr>
+          <w:b w:val="0"/>
+          <w:bCs w:val="0"/>
+          <w:sz w:val="24"/>
+          <w:szCs w:val="24"/>
+        </w:rPr>
+        <w:t>okat. A</w:t>
+      </w:r>
+      <w:r>
+        <w:rPr>
+          <w:b w:val="0"/>
+          <w:bCs w:val="0"/>
+          <w:sz w:val="24"/>
+          <w:szCs w:val="24"/>
+        </w:rPr>
+        <w:t xml:space="preserve"> segítségével </w:t>
+      </w:r>
+      <w:r>
+        <w:rPr>
+          <w:b w:val="0"/>
+          <w:bCs w:val="0"/>
+          <w:sz w:val="24"/>
+          <w:szCs w:val="24"/>
+        </w:rPr>
+        <w:t xml:space="preserve">valósul meg </w:t>
+      </w:r>
+      <w:r>
+        <w:rPr>
+          <w:b w:val="0"/>
+          <w:bCs w:val="0"/>
+          <w:sz w:val="24"/>
+          <w:szCs w:val="24"/>
+        </w:rPr>
+        <w:t xml:space="preserve">a </w:t>
+      </w:r>
+      <w:r>
+        <w:rPr>
+          <w:b w:val="0"/>
+          <w:bCs w:val="0"/>
+          <w:sz w:val="24"/>
+          <w:szCs w:val="24"/>
+        </w:rPr>
+        <w:t>grafikus felület</w:t>
+      </w:r>
+      <w:r>
+        <w:rPr>
+          <w:b w:val="0"/>
+          <w:bCs w:val="0"/>
+          <w:sz w:val="24"/>
+          <w:szCs w:val="24"/>
+        </w:rPr>
+        <w:t xml:space="preserve"> frissítése</w:t>
+      </w:r>
+      <w:r>
+        <w:rPr>
+          <w:b w:val="0"/>
+          <w:bCs w:val="0"/>
+          <w:sz w:val="24"/>
+          <w:szCs w:val="24"/>
+        </w:rPr>
+        <w:t>.</w:t>
+      </w:r>
+    </w:p>
+    <w:p>
+      <w:pPr>
+        <w:pStyle w:val="Cmsor4"/>
+        <w:numPr>
+          <w:ilvl w:val="3"/>
+          <w:numId w:val="5"/>
+        </w:numPr>
+        <w:spacing w:line="276" w:lineRule="auto"/>
+        <w:jc w:val="both"/>
+      </w:pPr>
+      <w:r>
+        <w:rPr>
+          <w:sz w:val="24"/>
+          <w:szCs w:val="24"/>
+        </w:rPr>
+        <w:t>Attribútum</w:t>
+      </w:r>
+    </w:p>
+    <w:p>
+      <w:pPr>
+        <w:pStyle w:val="Cmsor4"/>
+        <w:numPr>
+          <w:ilvl w:val="4"/>
+          <w:numId w:val="5"/>
+        </w:numPr>
+        <w:suppressAutoHyphens/>
+        <w:spacing w:before="120" w:after="120" w:line="276" w:lineRule="auto"/>
+        <w:ind w:left="709"/>
+        <w:jc w:val="both"/>
+        <w:rPr>
+          <w:b w:val="0"/>
+          <w:bCs w:val="0"/>
+          <w:sz w:val="24"/>
+          <w:szCs w:val="24"/>
+        </w:rPr>
+      </w:pPr>
+      <w:r>
+        <w:rPr>
+          <w:sz w:val="24"/>
+          <w:szCs w:val="24"/>
+        </w:rPr>
+        <w:t>-</w:t>
+      </w:r>
+      <w:r>
+        <w:rPr>
+          <w:sz w:val="24"/>
+          <w:szCs w:val="24"/>
+        </w:rPr>
+        <w:t>objectRepository: Map&lt;Object, Updateable&gt;:</w:t>
+      </w:r>
+      <w:r>
+        <w:rPr>
+          <w:b w:val="0"/>
+          <w:bCs w:val="0"/>
+          <w:sz w:val="24"/>
+          <w:szCs w:val="24"/>
+        </w:rPr>
+        <w:t xml:space="preserve"> </w:t>
+      </w:r>
+      <w:r>
+        <w:rPr>
+          <w:b w:val="0"/>
+          <w:bCs w:val="0"/>
+          <w:sz w:val="24"/>
+          <w:szCs w:val="24"/>
+        </w:rPr>
+        <w:t>az összetartozó modell</w:t>
+      </w:r>
+      <w:r>
+        <w:rPr>
+          <w:b w:val="0"/>
+          <w:bCs w:val="0"/>
+          <w:sz w:val="24"/>
+          <w:szCs w:val="24"/>
+        </w:rPr>
+        <w:t>beli</w:t>
+      </w:r>
+      <w:r>
+        <w:rPr>
+          <w:b w:val="0"/>
+          <w:bCs w:val="0"/>
+          <w:sz w:val="24"/>
+          <w:szCs w:val="24"/>
+        </w:rPr>
+        <w:t xml:space="preserve"> és </w:t>
+      </w:r>
+      <w:r>
+        <w:rPr>
+          <w:b w:val="0"/>
+          <w:bCs w:val="0"/>
+          <w:sz w:val="24"/>
+          <w:szCs w:val="24"/>
+        </w:rPr>
+        <w:t>nézet</w:t>
+      </w:r>
+      <w:r>
+        <w:rPr>
+          <w:b w:val="0"/>
+          <w:bCs w:val="0"/>
+          <w:sz w:val="24"/>
+          <w:szCs w:val="24"/>
+        </w:rPr>
+        <w:t>i példányokat</w:t>
+      </w:r>
+      <w:r>
+        <w:rPr>
+          <w:b w:val="0"/>
+          <w:bCs w:val="0"/>
+          <w:sz w:val="24"/>
+          <w:szCs w:val="24"/>
+        </w:rPr>
+        <w:t xml:space="preserve"> </w:t>
+      </w:r>
+      <w:r>
+        <w:rPr>
+          <w:b w:val="0"/>
+          <w:bCs w:val="0"/>
+          <w:sz w:val="24"/>
+          <w:szCs w:val="24"/>
+        </w:rPr>
+        <w:t>tartalmazó térkép</w:t>
+      </w:r>
+      <w:r>
+        <w:rPr>
+          <w:b w:val="0"/>
+          <w:bCs w:val="0"/>
+          <w:sz w:val="24"/>
+          <w:szCs w:val="24"/>
+        </w:rPr>
+        <w:t xml:space="preserve"> </w:t>
+      </w:r>
+      <w:r>
+        <w:rPr>
+          <w:b w:val="0"/>
+          <w:bCs w:val="0"/>
+          <w:sz w:val="24"/>
+          <w:szCs w:val="24"/>
+        </w:rPr>
+        <w:t>(</w:t>
+      </w:r>
+      <w:r>
+        <w:rPr>
+          <w:b w:val="0"/>
+          <w:bCs w:val="0"/>
+          <w:i/>
+          <w:iCs/>
+          <w:sz w:val="24"/>
+          <w:szCs w:val="24"/>
+        </w:rPr>
+        <w:t>map</w:t>
+      </w:r>
+      <w:r>
+        <w:rPr>
+          <w:b w:val="0"/>
+          <w:bCs w:val="0"/>
+          <w:sz w:val="24"/>
+          <w:szCs w:val="24"/>
+        </w:rPr>
+        <w:t>)</w:t>
+      </w:r>
+    </w:p>
+    <w:p>
+      <w:pPr>
+        <w:pStyle w:val="Cmsor4"/>
+        <w:numPr>
+          <w:ilvl w:val="3"/>
+          <w:numId w:val="5"/>
+        </w:numPr>
+        <w:spacing w:line="276" w:lineRule="auto"/>
+        <w:jc w:val="both"/>
+      </w:pPr>
+      <w:r>
+        <w:rPr>
+          <w:sz w:val="24"/>
+          <w:szCs w:val="24"/>
+        </w:rPr>
+        <w:t>Metódus</w:t>
+      </w:r>
+    </w:p>
+    <w:p>
+      <w:pPr>
+        <w:pStyle w:val="Cmsor4"/>
+        <w:numPr>
+          <w:ilvl w:val="4"/>
+          <w:numId w:val="5"/>
+        </w:numPr>
+        <w:suppressAutoHyphens/>
+        <w:spacing w:before="120" w:after="120" w:line="276" w:lineRule="auto"/>
+        <w:ind w:left="709"/>
+        <w:jc w:val="both"/>
+        <w:rPr>
+          <w:b w:val="0"/>
+          <w:bCs w:val="0"/>
+          <w:sz w:val="24"/>
+          <w:szCs w:val="24"/>
+        </w:rPr>
+      </w:pPr>
+      <w:r>
+        <w:rPr>
+          <w:sz w:val="24"/>
+          <w:szCs w:val="24"/>
+        </w:rPr>
+        <w:t>+</w:t>
+      </w:r>
+      <w:proofErr w:type="gramStart"/>
+      <w:r>
+        <w:rPr>
+          <w:sz w:val="24"/>
+          <w:szCs w:val="24"/>
+        </w:rPr>
+        <w:t>updateObject(</w:t>
+      </w:r>
+      <w:proofErr w:type="gramEnd"/>
+      <w:r>
+        <w:rPr>
+          <w:sz w:val="24"/>
+          <w:szCs w:val="24"/>
+        </w:rPr>
+        <w:t>o: Object):</w:t>
+      </w:r>
+      <w:r>
+        <w:rPr>
+          <w:b w:val="0"/>
+          <w:bCs w:val="0"/>
+          <w:sz w:val="24"/>
+          <w:szCs w:val="24"/>
+        </w:rPr>
+        <w:t xml:space="preserve"> meghívja az adott nézet</w:t>
+      </w:r>
+      <w:r>
+        <w:rPr>
+          <w:b w:val="0"/>
+          <w:bCs w:val="0"/>
+          <w:sz w:val="24"/>
+          <w:szCs w:val="24"/>
+        </w:rPr>
+        <w:t xml:space="preserve">i példány </w:t>
+      </w:r>
+      <w:proofErr w:type="gramStart"/>
+      <w:r>
+        <w:rPr>
+          <w:b w:val="0"/>
+          <w:bCs w:val="0"/>
+          <w:i/>
+          <w:iCs/>
+          <w:sz w:val="24"/>
+          <w:szCs w:val="24"/>
+        </w:rPr>
+        <w:t>update(</w:t>
+      </w:r>
+      <w:proofErr w:type="gramEnd"/>
+      <w:r>
+        <w:rPr>
+          <w:b w:val="0"/>
+          <w:bCs w:val="0"/>
+          <w:i/>
+          <w:iCs/>
+          <w:sz w:val="24"/>
+          <w:szCs w:val="24"/>
+        </w:rPr>
+        <w:t>)</w:t>
+      </w:r>
+      <w:r>
+        <w:rPr>
+          <w:b w:val="0"/>
+          <w:bCs w:val="0"/>
+          <w:sz w:val="24"/>
+          <w:szCs w:val="24"/>
+        </w:rPr>
+        <w:t xml:space="preserve"> metódusát</w:t>
+      </w:r>
+    </w:p>
+    <w:p>
+      <w:pPr>
+        <w:pStyle w:val="Cmsor4"/>
+        <w:numPr>
+          <w:ilvl w:val="4"/>
+          <w:numId w:val="5"/>
+        </w:numPr>
+        <w:suppressAutoHyphens/>
+        <w:spacing w:before="120" w:after="120" w:line="276" w:lineRule="auto"/>
+        <w:ind w:left="709"/>
+        <w:jc w:val="both"/>
+        <w:rPr>
+          <w:b w:val="0"/>
+          <w:bCs w:val="0"/>
+          <w:sz w:val="24"/>
+          <w:szCs w:val="24"/>
+        </w:rPr>
+      </w:pPr>
+      <w:r>
+        <w:rPr>
+          <w:sz w:val="24"/>
+          <w:szCs w:val="24"/>
+        </w:rPr>
+        <w:t>+</w:t>
+      </w:r>
       <w:proofErr w:type="gramStart"/>
       <w:r>
         <w:rPr>
@@ -2526,8 +2511,8 @@
     </w:p>
     <w:p/>
     <w:sectPr>
-      <w:footerReference w:type="even" r:id="rId12"/>
-      <w:footerReference w:type="default" r:id="rId13"/>
+      <w:footerReference w:type="even" r:id="rId8"/>
+      <w:footerReference w:type="default" r:id="rId9"/>
       <w:pgSz w:w="11906" w:h="16838"/>
       <w:pgMar w:top="1417" w:right="1417" w:bottom="1417" w:left="1417" w:header="708" w:footer="708" w:gutter="0"/>
       <w:cols w:space="708"/>
@@ -2535,254 +2520,6 @@
     </w:sectPr>
   </w:body>
 </w:document>
-</file>
-
-<file path=word/comments.xml><?xml version="1.0" encoding="utf-8"?>
-<w:comments xmlns:wpc="http://schemas.microsoft.com/office/word/2010/wordprocessingCanvas" xmlns:cx="http://schemas.microsoft.com/office/drawing/2014/chartex" xmlns:cx1="http://schemas.microsoft.com/office/drawing/2015/9/8/chartex" xmlns:cx2="http://schemas.microsoft.com/office/drawing/2015/10/21/chartex" xmlns:cx3="http://schemas.microsoft.com/office/drawing/2016/5/9/chartex" xmlns:cx4="http://schemas.microsoft.com/office/drawing/2016/5/10/chartex" xmlns:cx5="http://schemas.microsoft.com/office/drawing/2016/5/11/chartex" xmlns:cx6="http://schemas.microsoft.com/office/drawing/2016/5/12/chartex" xmlns:cx7="http://schemas.microsoft.com/office/drawing/2016/5/13/chartex" xmlns:cx8="http://schemas.microsoft.com/office/drawing/2016/5/14/chartex" xmlns:mc="http://schemas.openxmlformats.org/markup-compatibility/2006" xmlns:aink="http://schemas.microsoft.com/office/drawing/2016/ink" xmlns:am3d="http://schemas.microsoft.com/office/drawing/2017/model3d" xmlns:o="urn:schemas-microsoft-com:office:office" xmlns:oel="http://schemas.microsoft.com/office/2019/extlst" xmlns:r="http://schemas.openxmlformats.org/officeDocument/2006/relationships" xmlns:m="http://schemas.openxmlformats.org/officeDocument/2006/math" xmlns:v="urn:schemas-microsoft-com:vml" xmlns:wp14="http://schemas.microsoft.com/office/word/2010/wordprocessingDrawing" xmlns:wp="http://schemas.openxmlformats.org/drawingml/2006/wordprocessingDrawing" xmlns:w10="urn:schemas-microsoft-com:office:word" xmlns:w="http://schemas.openxmlformats.org/wordprocessingml/2006/main" xmlns:w14="http://schemas.microsoft.com/office/word/2010/wordml" xmlns:w15="http://schemas.microsoft.com/office/word/2012/wordml" xmlns:w16cex="http://schemas.microsoft.com/office/word/2018/wordml/cex" xmlns:w16cid="http://schemas.microsoft.com/office/word/2016/wordml/cid" xmlns:w16="http://schemas.microsoft.com/office/word/2018/wordml" xmlns:w16du="http://schemas.microsoft.com/office/word/2023/wordml/word16du" xmlns:w16sdtdh="http://schemas.microsoft.com/office/word/2020/wordml/sdtdatahash" xmlns:w16sdtfl="http://schemas.microsoft.com/office/word/2024/wordml/sdtformatlock" xmlns:w16se="http://schemas.microsoft.com/office/word/2015/wordml/symex" xmlns:wpg="http://schemas.microsoft.com/office/word/2010/wordprocessingGroup" xmlns:wpi="http://schemas.microsoft.com/office/word/2010/wordprocessingInk" xmlns:wne="http://schemas.microsoft.com/office/word/2006/wordml" xmlns:wps="http://schemas.microsoft.com/office/word/2010/wordprocessingShape" mc:Ignorable="w14 w15 w16se w16cid w16 w16cex w16sdtdh w16sdtfl w16du wp14">
-  <w:comment w:id="0" w:author="Dr. Taba Szabolcs Sándor" w:date="2025-05-03T18:12:00Z" w:initials="ST">
-    <w:p>
-      <w:pPr>
-        <w:pStyle w:val="Jegyzetszveg"/>
-      </w:pPr>
-      <w:r>
-        <w:rPr>
-          <w:rStyle w:val="Jegyzethivatkozs"/>
-        </w:rPr>
-        <w:annotationRef/>
-      </w:r>
-      <w:r>
-        <w:t>Ezt is ide írjuk? Sztem nem, mert csak assz.</w:t>
-      </w:r>
-    </w:p>
-  </w:comment>
-  <w:comment w:id="1" w:author="Dr. Taba Szabolcs Sándor" w:date="2025-05-03T20:37:00Z" w:initials="ST">
-    <w:p>
-      <w:pPr>
-        <w:pStyle w:val="Jegyzetszveg"/>
-      </w:pPr>
-      <w:r>
-        <w:rPr>
-          <w:rStyle w:val="Jegyzethivatkozs"/>
-        </w:rPr>
-        <w:annotationRef/>
-      </w:r>
-      <w:r>
-        <w:t>Nem kell</w:t>
-      </w:r>
-    </w:p>
-  </w:comment>
-  <w:comment w:id="2" w:author="Dr. Taba Szabolcs Sándor" w:date="2025-05-03T18:57:00Z" w:initials="ST">
-    <w:p>
-      <w:pPr>
-        <w:pStyle w:val="Jegyzetszveg"/>
-      </w:pPr>
-      <w:r>
-        <w:rPr>
-          <w:rStyle w:val="Jegyzethivatkozs"/>
-        </w:rPr>
-        <w:annotationRef/>
-      </w:r>
-      <w:r>
-        <w:t>nem kéne inkább egy külön ilyen a cm-hez?</w:t>
-      </w:r>
-    </w:p>
-  </w:comment>
-  <w:comment w:id="3" w:author="Dr. Taba Szabolcs Sándor" w:date="2025-05-03T20:37:00Z" w:initials="ST">
-    <w:p>
-      <w:pPr>
-        <w:pStyle w:val="Jegyzetszveg"/>
-      </w:pPr>
-      <w:r>
-        <w:rPr>
-          <w:rStyle w:val="Jegyzethivatkozs"/>
-        </w:rPr>
-        <w:annotationRef/>
-      </w:r>
-      <w:r>
-        <w:t>Nem kell</w:t>
-      </w:r>
-    </w:p>
-  </w:comment>
-  <w:comment w:id="4" w:author="Dr. Taba Szabolcs Sándor" w:date="2025-05-03T18:56:00Z" w:initials="ST">
-    <w:p>
-      <w:pPr>
-        <w:pStyle w:val="Jegyzetszveg"/>
-      </w:pPr>
-      <w:r>
-        <w:rPr>
-          <w:rStyle w:val="Jegyzethivatkozs"/>
-        </w:rPr>
-        <w:annotationRef/>
-      </w:r>
-      <w:r>
-        <w:t>ez nem cm és C...M… kéne h legyen?</w:t>
-      </w:r>
-    </w:p>
-  </w:comment>
-  <w:comment w:id="5" w:author="Dr. Taba Szabolcs Sándor" w:date="2025-05-03T20:37:00Z" w:initials="ST">
-    <w:p>
-      <w:pPr>
-        <w:pStyle w:val="Jegyzetszveg"/>
-      </w:pPr>
-      <w:r>
-        <w:rPr>
-          <w:rStyle w:val="Jegyzethivatkozs"/>
-        </w:rPr>
-        <w:annotationRef/>
-      </w:r>
-      <w:r>
-        <w:t>Nem kell</w:t>
-      </w:r>
-    </w:p>
-  </w:comment>
-  <w:comment w:id="6" w:author="Dr. Taba Szabolcs Sándor" w:date="2025-05-03T18:38:00Z" w:initials="ST">
-    <w:p>
-      <w:pPr>
-        <w:pStyle w:val="Jegyzetszveg"/>
-      </w:pPr>
-      <w:r>
-        <w:rPr>
-          <w:rStyle w:val="Jegyzethivatkozs"/>
-        </w:rPr>
-        <w:annotationRef/>
-      </w:r>
-      <w:r>
-        <w:t>Ezt is ide írjuk? Sztem nem, mert csak assz.</w:t>
-      </w:r>
-    </w:p>
-  </w:comment>
-  <w:comment w:id="7" w:author="Dr. Taba Szabolcs Sándor" w:date="2025-05-03T20:37:00Z" w:initials="ST">
-    <w:p>
-      <w:pPr>
-        <w:pStyle w:val="Jegyzetszveg"/>
-      </w:pPr>
-      <w:r>
-        <w:rPr>
-          <w:rStyle w:val="Jegyzethivatkozs"/>
-        </w:rPr>
-        <w:annotationRef/>
-      </w:r>
-      <w:r>
-        <w:t>Nem kell</w:t>
-      </w:r>
-    </w:p>
-  </w:comment>
-  <w:comment w:id="8" w:author="Dr. Taba Szabolcs Sándor" w:date="2025-05-03T18:39:00Z" w:initials="ST">
-    <w:p>
-      <w:pPr>
-        <w:pStyle w:val="Jegyzetszveg"/>
-      </w:pPr>
-      <w:r>
-        <w:rPr>
-          <w:rStyle w:val="Jegyzethivatkozs"/>
-        </w:rPr>
-        <w:annotationRef/>
-      </w:r>
-      <w:r>
-        <w:t>Ezt is ide írjuk? Sztem nem, mert csak assz.</w:t>
-      </w:r>
-    </w:p>
-  </w:comment>
-  <w:comment w:id="9" w:author="Dr. Taba Szabolcs Sándor" w:date="2025-05-03T20:37:00Z" w:initials="ST">
-    <w:p>
-      <w:pPr>
-        <w:pStyle w:val="Jegyzetszveg"/>
-      </w:pPr>
-      <w:r>
-        <w:rPr>
-          <w:rStyle w:val="Jegyzethivatkozs"/>
-        </w:rPr>
-        <w:annotationRef/>
-      </w:r>
-      <w:r>
-        <w:t>Nem kell</w:t>
-      </w:r>
-    </w:p>
-  </w:comment>
-  <w:comment w:id="10" w:author="Dr. Taba Szabolcs Sándor" w:date="2025-05-03T18:53:00Z" w:initials="ST">
-    <w:p>
-      <w:pPr>
-        <w:pStyle w:val="Jegyzetszveg"/>
-      </w:pPr>
-      <w:r>
-        <w:rPr>
-          <w:rStyle w:val="Jegyzethivatkozs"/>
-        </w:rPr>
-        <w:annotationRef/>
-      </w:r>
-      <w:r>
-        <w:t>Ezt is ide írjuk? Sztem nem.</w:t>
-      </w:r>
-    </w:p>
-  </w:comment>
-  <w:comment w:id="11" w:author="Dr. Taba Szabolcs Sándor" w:date="2025-05-03T20:37:00Z" w:initials="ST">
-    <w:p>
-      <w:pPr>
-        <w:pStyle w:val="Jegyzetszveg"/>
-      </w:pPr>
-      <w:r>
-        <w:rPr>
-          <w:rStyle w:val="Jegyzethivatkozs"/>
-        </w:rPr>
-        <w:annotationRef/>
-      </w:r>
-      <w:r>
-        <w:t>Nem kell</w:t>
-      </w:r>
-    </w:p>
-  </w:comment>
-</w:comments>
-</file>
-
-<file path=word/commentsExtended.xml><?xml version="1.0" encoding="utf-8"?>
-<w15:commentsEx xmlns:wpc="http://schemas.microsoft.com/office/word/2010/wordprocessingCanvas" xmlns:cx="http://schemas.microsoft.com/office/drawing/2014/chartex" xmlns:cx1="http://schemas.microsoft.com/office/drawing/2015/9/8/chartex" xmlns:cx2="http://schemas.microsoft.com/office/drawing/2015/10/21/chartex" xmlns:cx3="http://schemas.microsoft.com/office/drawing/2016/5/9/chartex" xmlns:cx4="http://schemas.microsoft.com/office/drawing/2016/5/10/chartex" xmlns:cx5="http://schemas.microsoft.com/office/drawing/2016/5/11/chartex" xmlns:cx6="http://schemas.microsoft.com/office/drawing/2016/5/12/chartex" xmlns:cx7="http://schemas.microsoft.com/office/drawing/2016/5/13/chartex" xmlns:cx8="http://schemas.microsoft.com/office/drawing/2016/5/14/chartex" xmlns:mc="http://schemas.openxmlformats.org/markup-compatibility/2006" xmlns:aink="http://schemas.microsoft.com/office/drawing/2016/ink" xmlns:am3d="http://schemas.microsoft.com/office/drawing/2017/model3d" xmlns:o="urn:schemas-microsoft-com:office:office" xmlns:oel="http://schemas.microsoft.com/office/2019/extlst" xmlns:r="http://schemas.openxmlformats.org/officeDocument/2006/relationships" xmlns:m="http://schemas.openxmlformats.org/officeDocument/2006/math" xmlns:v="urn:schemas-microsoft-com:vml" xmlns:wp14="http://schemas.microsoft.com/office/word/2010/wordprocessingDrawing" xmlns:wp="http://schemas.openxmlformats.org/drawingml/2006/wordprocessingDrawing" xmlns:w10="urn:schemas-microsoft-com:office:word" xmlns:w="http://schemas.openxmlformats.org/wordprocessingml/2006/main" xmlns:w14="http://schemas.microsoft.com/office/word/2010/wordml" xmlns:w15="http://schemas.microsoft.com/office/word/2012/wordml" xmlns:w16cex="http://schemas.microsoft.com/office/word/2018/wordml/cex" xmlns:w16cid="http://schemas.microsoft.com/office/word/2016/wordml/cid" xmlns:w16="http://schemas.microsoft.com/office/word/2018/wordml" xmlns:w16du="http://schemas.microsoft.com/office/word/2023/wordml/word16du" xmlns:w16sdtdh="http://schemas.microsoft.com/office/word/2020/wordml/sdtdatahash" xmlns:w16sdtfl="http://schemas.microsoft.com/office/word/2024/wordml/sdtformatlock" xmlns:w16se="http://schemas.microsoft.com/office/word/2015/wordml/symex" xmlns:wpg="http://schemas.microsoft.com/office/word/2010/wordprocessingGroup" xmlns:wpi="http://schemas.microsoft.com/office/word/2010/wordprocessingInk" xmlns:wne="http://schemas.microsoft.com/office/word/2006/wordml" xmlns:wps="http://schemas.microsoft.com/office/word/2010/wordprocessingShape" mc:Ignorable="w14 w15 w16se w16cid w16 w16cex w16sdtdh w16sdtfl w16du wp14">
-  <w15:commentEx w15:paraId="101D1361" w15:done="0"/>
-  <w15:commentEx w15:paraId="3C872879" w15:paraIdParent="101D1361" w15:done="0"/>
-  <w15:commentEx w15:paraId="1033214F" w15:done="0"/>
-  <w15:commentEx w15:paraId="1C880AC3" w15:paraIdParent="1033214F" w15:done="0"/>
-  <w15:commentEx w15:paraId="727BF6D8" w15:done="0"/>
-  <w15:commentEx w15:paraId="18FFC2D3" w15:paraIdParent="727BF6D8" w15:done="0"/>
-  <w15:commentEx w15:paraId="72F9846A" w15:done="0"/>
-  <w15:commentEx w15:paraId="2BB0647C" w15:paraIdParent="72F9846A" w15:done="0"/>
-  <w15:commentEx w15:paraId="3B3E4C45" w15:done="0"/>
-  <w15:commentEx w15:paraId="3F9FB0DF" w15:paraIdParent="3B3E4C45" w15:done="0"/>
-  <w15:commentEx w15:paraId="6FB2945C" w15:done="0"/>
-  <w15:commentEx w15:paraId="7B46B8AA" w15:paraIdParent="6FB2945C" w15:done="0"/>
-</w15:commentsEx>
-</file>
-
-<file path=word/commentsExtensible.xml><?xml version="1.0" encoding="utf-8"?>
-<w16cex:commentsExtensible xmlns:wpc="http://schemas.microsoft.com/office/word/2010/wordprocessingCanvas" xmlns:cx="http://schemas.microsoft.com/office/drawing/2014/chartex" xmlns:cx1="http://schemas.microsoft.com/office/drawing/2015/9/8/chartex" xmlns:cx2="http://schemas.microsoft.com/office/drawing/2015/10/21/chartex" xmlns:cx3="http://schemas.microsoft.com/office/drawing/2016/5/9/chartex" xmlns:cx4="http://schemas.microsoft.com/office/drawing/2016/5/10/chartex" xmlns:cx5="http://schemas.microsoft.com/office/drawing/2016/5/11/chartex" xmlns:cx6="http://schemas.microsoft.com/office/drawing/2016/5/12/chartex" xmlns:cx7="http://schemas.microsoft.com/office/drawing/2016/5/13/chartex" xmlns:cx8="http://schemas.microsoft.com/office/drawing/2016/5/14/chartex" xmlns:cr="http://schemas.microsoft.com/office/comments/2020/reactions" xmlns:mc="http://schemas.openxmlformats.org/markup-compatibility/2006" xmlns:aink="http://schemas.microsoft.com/office/drawing/2016/ink" xmlns:am3d="http://schemas.microsoft.com/office/drawing/2017/model3d" xmlns:o="urn:schemas-microsoft-com:office:office" xmlns:oel="http://schemas.microsoft.com/office/2019/extlst" xmlns:r="http://schemas.openxmlformats.org/officeDocument/2006/relationships" xmlns:m="http://schemas.openxmlformats.org/officeDocument/2006/math" xmlns:v="urn:schemas-microsoft-com:vml" xmlns:wp14="http://schemas.microsoft.com/office/word/2010/wordprocessingDrawing" xmlns:wp="http://schemas.openxmlformats.org/drawingml/2006/wordprocessingDrawing" xmlns:w10="urn:schemas-microsoft-com:office:word" xmlns:w="http://schemas.openxmlformats.org/wordprocessingml/2006/main" xmlns:w14="http://schemas.microsoft.com/office/word/2010/wordml" xmlns:w15="http://schemas.microsoft.com/office/word/2012/wordml" xmlns:w16cex="http://schemas.microsoft.com/office/word/2018/wordml/cex" xmlns:w16cid="http://schemas.microsoft.com/office/word/2016/wordml/cid" xmlns:w16="http://schemas.microsoft.com/office/word/2018/wordml" xmlns:w16du="http://schemas.microsoft.com/office/word/2023/wordml/word16du" xmlns:w16sdtdh="http://schemas.microsoft.com/office/word/2020/wordml/sdtdatahash" xmlns:w16sdtfl="http://schemas.microsoft.com/office/word/2024/wordml/sdtformatlock" xmlns:w16se="http://schemas.microsoft.com/office/word/2015/wordml/symex" xmlns:wpg="http://schemas.microsoft.com/office/word/2010/wordprocessingGroup" xmlns:wpi="http://schemas.microsoft.com/office/word/2010/wordprocessingInk" xmlns:wne="http://schemas.microsoft.com/office/word/2006/wordml" xmlns:wps="http://schemas.microsoft.com/office/word/2010/wordprocessingShape" mc:Ignorable="w14 w15 w16se w16cid w16 w16cex w16sdtdh w16sdtfl cr w16du wp14">
-  <w16cex:commentExtensible w16cex:durableId="07CF56EA" w16cex:dateUtc="2025-05-03T16:12:00Z"/>
-  <w16cex:commentExtensible w16cex:durableId="48204019" w16cex:dateUtc="2025-05-03T18:37:00Z"/>
-  <w16cex:commentExtensible w16cex:durableId="412F8545" w16cex:dateUtc="2025-05-03T16:57:00Z"/>
-  <w16cex:commentExtensible w16cex:durableId="6B57C7C4" w16cex:dateUtc="2025-05-03T18:37:00Z"/>
-  <w16cex:commentExtensible w16cex:durableId="33EB22A1" w16cex:dateUtc="2025-05-03T16:56:00Z"/>
-  <w16cex:commentExtensible w16cex:durableId="318FBC1E" w16cex:dateUtc="2025-05-03T18:37:00Z"/>
-  <w16cex:commentExtensible w16cex:durableId="6340149C" w16cex:dateUtc="2025-05-03T16:38:00Z"/>
-  <w16cex:commentExtensible w16cex:durableId="3038CAAC" w16cex:dateUtc="2025-05-03T18:37:00Z"/>
-  <w16cex:commentExtensible w16cex:durableId="70ABB678" w16cex:dateUtc="2025-05-03T16:39:00Z"/>
-  <w16cex:commentExtensible w16cex:durableId="0777AC52" w16cex:dateUtc="2025-05-03T18:37:00Z"/>
-  <w16cex:commentExtensible w16cex:durableId="74D1E821" w16cex:dateUtc="2025-05-03T16:53:00Z"/>
-  <w16cex:commentExtensible w16cex:durableId="369DA0F6" w16cex:dateUtc="2025-05-03T18:37:00Z"/>
-</w16cex:commentsExtensible>
-</file>
-
-<file path=word/commentsIds.xml><?xml version="1.0" encoding="utf-8"?>
-<w16cid:commentsIds xmlns:wpc="http://schemas.microsoft.com/office/word/2010/wordprocessingCanvas" xmlns:cx="http://schemas.microsoft.com/office/drawing/2014/chartex" xmlns:cx1="http://schemas.microsoft.com/office/drawing/2015/9/8/chartex" xmlns:cx2="http://schemas.microsoft.com/office/drawing/2015/10/21/chartex" xmlns:cx3="http://schemas.microsoft.com/office/drawing/2016/5/9/chartex" xmlns:cx4="http://schemas.microsoft.com/office/drawing/2016/5/10/chartex" xmlns:cx5="http://schemas.microsoft.com/office/drawing/2016/5/11/chartex" xmlns:cx6="http://schemas.microsoft.com/office/drawing/2016/5/12/chartex" xmlns:cx7="http://schemas.microsoft.com/office/drawing/2016/5/13/chartex" xmlns:cx8="http://schemas.microsoft.com/office/drawing/2016/5/14/chartex" xmlns:mc="http://schemas.openxmlformats.org/markup-compatibility/2006" xmlns:aink="http://schemas.microsoft.com/office/drawing/2016/ink" xmlns:am3d="http://schemas.microsoft.com/office/drawing/2017/model3d" xmlns:o="urn:schemas-microsoft-com:office:office" xmlns:oel="http://schemas.microsoft.com/office/2019/extlst" xmlns:r="http://schemas.openxmlformats.org/officeDocument/2006/relationships" xmlns:m="http://schemas.openxmlformats.org/officeDocument/2006/math" xmlns:v="urn:schemas-microsoft-com:vml" xmlns:wp14="http://schemas.microsoft.com/office/word/2010/wordprocessingDrawing" xmlns:wp="http://schemas.openxmlformats.org/drawingml/2006/wordprocessingDrawing" xmlns:w10="urn:schemas-microsoft-com:office:word" xmlns:w="http://schemas.openxmlformats.org/wordprocessingml/2006/main" xmlns:w14="http://schemas.microsoft.com/office/word/2010/wordml" xmlns:w15="http://schemas.microsoft.com/office/word/2012/wordml" xmlns:w16cex="http://schemas.microsoft.com/office/word/2018/wordml/cex" xmlns:w16cid="http://schemas.microsoft.com/office/word/2016/wordml/cid" xmlns:w16="http://schemas.microsoft.com/office/word/2018/wordml" xmlns:w16du="http://schemas.microsoft.com/office/word/2023/wordml/word16du" xmlns:w16sdtdh="http://schemas.microsoft.com/office/word/2020/wordml/sdtdatahash" xmlns:w16sdtfl="http://schemas.microsoft.com/office/word/2024/wordml/sdtformatlock" xmlns:w16se="http://schemas.microsoft.com/office/word/2015/wordml/symex" xmlns:wpg="http://schemas.microsoft.com/office/word/2010/wordprocessingGroup" xmlns:wpi="http://schemas.microsoft.com/office/word/2010/wordprocessingInk" xmlns:wne="http://schemas.microsoft.com/office/word/2006/wordml" xmlns:wps="http://schemas.microsoft.com/office/word/2010/wordprocessingShape" mc:Ignorable="w14 w15 w16se w16cid w16 w16cex w16sdtdh w16sdtfl w16du wp14">
-  <w16cid:commentId w16cid:paraId="101D1361" w16cid:durableId="07CF56EA"/>
-  <w16cid:commentId w16cid:paraId="3C872879" w16cid:durableId="48204019"/>
-  <w16cid:commentId w16cid:paraId="1033214F" w16cid:durableId="412F8545"/>
-  <w16cid:commentId w16cid:paraId="1C880AC3" w16cid:durableId="6B57C7C4"/>
-  <w16cid:commentId w16cid:paraId="727BF6D8" w16cid:durableId="33EB22A1"/>
-  <w16cid:commentId w16cid:paraId="18FFC2D3" w16cid:durableId="318FBC1E"/>
-  <w16cid:commentId w16cid:paraId="72F9846A" w16cid:durableId="6340149C"/>
-  <w16cid:commentId w16cid:paraId="2BB0647C" w16cid:durableId="3038CAAC"/>
-  <w16cid:commentId w16cid:paraId="3B3E4C45" w16cid:durableId="70ABB678"/>
-  <w16cid:commentId w16cid:paraId="3F9FB0DF" w16cid:durableId="0777AC52"/>
-  <w16cid:commentId w16cid:paraId="6FB2945C" w16cid:durableId="74D1E821"/>
-  <w16cid:commentId w16cid:paraId="7B46B8AA" w16cid:durableId="369DA0F6"/>
-</w16cid:commentsIds>
 </file>
 
 <file path=word/endnotes.xml><?xml version="1.0" encoding="utf-8"?>
@@ -5182,14 +4919,6 @@
     <w:abstractNumId w:val="13"/>
   </w:num>
 </w:numbering>
-</file>
-
-<file path=word/people.xml><?xml version="1.0" encoding="utf-8"?>
-<w15:people xmlns:wpc="http://schemas.microsoft.com/office/word/2010/wordprocessingCanvas" xmlns:cx="http://schemas.microsoft.com/office/drawing/2014/chartex" xmlns:cx1="http://schemas.microsoft.com/office/drawing/2015/9/8/chartex" xmlns:cx2="http://schemas.microsoft.com/office/drawing/2015/10/21/chartex" xmlns:cx3="http://schemas.microsoft.com/office/drawing/2016/5/9/chartex" xmlns:cx4="http://schemas.microsoft.com/office/drawing/2016/5/10/chartex" xmlns:cx5="http://schemas.microsoft.com/office/drawing/2016/5/11/chartex" xmlns:cx6="http://schemas.microsoft.com/office/drawing/2016/5/12/chartex" xmlns:cx7="http://schemas.microsoft.com/office/drawing/2016/5/13/chartex" xmlns:cx8="http://schemas.microsoft.com/office/drawing/2016/5/14/chartex" xmlns:mc="http://schemas.openxmlformats.org/markup-compatibility/2006" xmlns:aink="http://schemas.microsoft.com/office/drawing/2016/ink" xmlns:am3d="http://schemas.microsoft.com/office/drawing/2017/model3d" xmlns:o="urn:schemas-microsoft-com:office:office" xmlns:oel="http://schemas.microsoft.com/office/2019/extlst" xmlns:r="http://schemas.openxmlformats.org/officeDocument/2006/relationships" xmlns:m="http://schemas.openxmlformats.org/officeDocument/2006/math" xmlns:v="urn:schemas-microsoft-com:vml" xmlns:wp14="http://schemas.microsoft.com/office/word/2010/wordprocessingDrawing" xmlns:wp="http://schemas.openxmlformats.org/drawingml/2006/wordprocessingDrawing" xmlns:w10="urn:schemas-microsoft-com:office:word" xmlns:w="http://schemas.openxmlformats.org/wordprocessingml/2006/main" xmlns:w14="http://schemas.microsoft.com/office/word/2010/wordml" xmlns:w15="http://schemas.microsoft.com/office/word/2012/wordml" xmlns:w16cex="http://schemas.microsoft.com/office/word/2018/wordml/cex" xmlns:w16cid="http://schemas.microsoft.com/office/word/2016/wordml/cid" xmlns:w16="http://schemas.microsoft.com/office/word/2018/wordml" xmlns:w16du="http://schemas.microsoft.com/office/word/2023/wordml/word16du" xmlns:w16sdtdh="http://schemas.microsoft.com/office/word/2020/wordml/sdtdatahash" xmlns:w16sdtfl="http://schemas.microsoft.com/office/word/2024/wordml/sdtformatlock" xmlns:w16se="http://schemas.microsoft.com/office/word/2015/wordml/symex" xmlns:wpg="http://schemas.microsoft.com/office/word/2010/wordprocessingGroup" xmlns:wpi="http://schemas.microsoft.com/office/word/2010/wordprocessingInk" xmlns:wne="http://schemas.microsoft.com/office/word/2006/wordml" xmlns:wps="http://schemas.microsoft.com/office/word/2010/wordprocessingShape" mc:Ignorable="w14 w15 w16se w16cid w16 w16cex w16sdtdh w16sdtfl w16du wp14">
-  <w15:person w15:author="Dr. Taba Szabolcs Sándor">
-    <w15:presenceInfo w15:providerId="AD" w15:userId="S::taba.szabolcs@edu.bme.hu::2c876e48-af47-4992-a824-f0bb52710821"/>
-  </w15:person>
-</w15:people>
 </file>
 
 <file path=word/styles.xml><?xml version="1.0" encoding="utf-8"?>
@@ -5685,7 +5414,6 @@
   <w:style w:type="character" w:default="1" w:styleId="Bekezdsalapbettpusa">
     <w:name w:val="Default Paragraph Font"/>
     <w:uiPriority w:val="1"/>
-    <w:semiHidden/>
     <w:unhideWhenUsed/>
   </w:style>
   <w:style w:type="table" w:default="1" w:styleId="Normltblzat">

</xml_diff>